<commit_message>
Lagt till lite filer i dokumentmappen
</commit_message>
<xml_diff>
--- a/Scheman-Dokument/Projektplan MINIPROJEKT Bilmärken.docx
+++ b/Scheman-Dokument/Projektplan MINIPROJEKT Bilmärken.docx
@@ -16,6 +16,52 @@
       <w:pPr>
         <w:pStyle w:val="Rubrik"/>
       </w:pPr>
+      <w:r>
+        <w:rPr>
+          <w:noProof/>
+        </w:rPr>
+        <w:drawing>
+          <wp:inline distT="0" distB="0" distL="0" distR="0" wp14:anchorId="002DA579" wp14:editId="2AA726FD">
+            <wp:extent cx="5731510" cy="2562860"/>
+            <wp:effectExtent l="0" t="0" r="2540" b="8890"/>
+            <wp:docPr id="15" name="Bildobjekt 15" descr="En bild som visar bord&#10;&#10;Automatiskt genererad beskrivning"/>
+            <wp:cNvGraphicFramePr>
+              <a:graphicFrameLocks xmlns:a="http://schemas.openxmlformats.org/drawingml/2006/main" noChangeAspect="1"/>
+            </wp:cNvGraphicFramePr>
+            <a:graphic xmlns:a="http://schemas.openxmlformats.org/drawingml/2006/main">
+              <a:graphicData uri="http://schemas.openxmlformats.org/drawingml/2006/picture">
+                <pic:pic xmlns:pic="http://schemas.openxmlformats.org/drawingml/2006/picture">
+                  <pic:nvPicPr>
+                    <pic:cNvPr id="15" name="Bildobjekt 15" descr="En bild som visar bord&#10;&#10;Automatiskt genererad beskrivning"/>
+                    <pic:cNvPicPr/>
+                  </pic:nvPicPr>
+                  <pic:blipFill>
+                    <a:blip r:embed="rId7">
+                      <a:extLst>
+                        <a:ext uri="{28A0092B-C50C-407E-A947-70E740481C1C}">
+                          <a14:useLocalDpi xmlns:a14="http://schemas.microsoft.com/office/drawing/2010/main" val="0"/>
+                        </a:ext>
+                      </a:extLst>
+                    </a:blip>
+                    <a:stretch>
+                      <a:fillRect/>
+                    </a:stretch>
+                  </pic:blipFill>
+                  <pic:spPr>
+                    <a:xfrm>
+                      <a:off x="0" y="0"/>
+                      <a:ext cx="5731510" cy="2562860"/>
+                    </a:xfrm>
+                    <a:prstGeom prst="rect">
+                      <a:avLst/>
+                    </a:prstGeom>
+                  </pic:spPr>
+                </pic:pic>
+              </a:graphicData>
+            </a:graphic>
+          </wp:inline>
+        </w:drawing>
+      </w:r>
     </w:p>
     <w:p>
       <w:pPr>
@@ -46,12 +92,15 @@
         <w:pStyle w:val="Rubrik1"/>
         <w:jc w:val="center"/>
       </w:pPr>
-      <w:bookmarkStart w:id="0" w:name="_Toc124757070"/>
+      <w:bookmarkStart w:id="0" w:name="_Toc124929761"/>
       <w:r>
         <w:t>M</w:t>
       </w:r>
       <w:r>
-        <w:t>iniprojekt Bilmärken</w:t>
+        <w:t>iniprojekt Bil</w:t>
+      </w:r>
+      <w:r>
+        <w:t>ar</w:t>
       </w:r>
       <w:bookmarkEnd w:id="0"/>
     </w:p>
@@ -179,7 +228,9 @@
               <w:tab w:val="right" w:leader="dot" w:pos="9016"/>
             </w:tabs>
             <w:rPr>
+              <w:rFonts w:eastAsiaTheme="minorEastAsia"/>
               <w:noProof/>
+              <w:lang w:val="en-FI" w:eastAsia="en-FI"/>
             </w:rPr>
           </w:pPr>
           <w:r>
@@ -191,13 +242,13 @@
           <w:r>
             <w:fldChar w:fldCharType="separate"/>
           </w:r>
-          <w:hyperlink w:anchor="_Toc124757070" w:history="1">
+          <w:hyperlink w:anchor="_Toc124929761" w:history="1">
             <w:r>
               <w:rPr>
                 <w:rStyle w:val="Hyperlnk"/>
                 <w:noProof/>
               </w:rPr>
-              <w:t>Miniprojekt Bilmärken</w:t>
+              <w:t>Miniprojekt Bilar</w:t>
             </w:r>
             <w:r>
               <w:rPr>
@@ -218,7 +269,7 @@
                 <w:noProof/>
                 <w:webHidden/>
               </w:rPr>
-              <w:instrText xml:space="preserve"> PAGEREF _Toc124757070 \h </w:instrText>
+              <w:instrText xml:space="preserve"> PAGEREF _Toc124929761 \h </w:instrText>
             </w:r>
             <w:r>
               <w:rPr>
@@ -239,6 +290,1329 @@
                 <w:webHidden/>
               </w:rPr>
               <w:t>1</w:t>
+            </w:r>
+            <w:r>
+              <w:rPr>
+                <w:noProof/>
+                <w:webHidden/>
+              </w:rPr>
+              <w:fldChar w:fldCharType="end"/>
+            </w:r>
+          </w:hyperlink>
+        </w:p>
+        <w:p>
+          <w:pPr>
+            <w:pStyle w:val="Innehll1"/>
+            <w:tabs>
+              <w:tab w:val="right" w:leader="dot" w:pos="9016"/>
+            </w:tabs>
+            <w:rPr>
+              <w:rFonts w:eastAsiaTheme="minorEastAsia"/>
+              <w:noProof/>
+              <w:lang w:val="en-FI" w:eastAsia="en-FI"/>
+            </w:rPr>
+          </w:pPr>
+          <w:hyperlink w:anchor="_Toc124929762" w:history="1">
+            <w:r>
+              <w:rPr>
+                <w:rStyle w:val="Hyperlnk"/>
+                <w:noProof/>
+              </w:rPr>
+              <w:t>Projektbeskrivning</w:t>
+            </w:r>
+            <w:r>
+              <w:rPr>
+                <w:noProof/>
+                <w:webHidden/>
+              </w:rPr>
+              <w:tab/>
+            </w:r>
+            <w:r>
+              <w:rPr>
+                <w:noProof/>
+                <w:webHidden/>
+              </w:rPr>
+              <w:fldChar w:fldCharType="begin"/>
+            </w:r>
+            <w:r>
+              <w:rPr>
+                <w:noProof/>
+                <w:webHidden/>
+              </w:rPr>
+              <w:instrText xml:space="preserve"> PAGEREF _Toc124929762 \h </w:instrText>
+            </w:r>
+            <w:r>
+              <w:rPr>
+                <w:noProof/>
+                <w:webHidden/>
+              </w:rPr>
+            </w:r>
+            <w:r>
+              <w:rPr>
+                <w:noProof/>
+                <w:webHidden/>
+              </w:rPr>
+              <w:fldChar w:fldCharType="separate"/>
+            </w:r>
+            <w:r>
+              <w:rPr>
+                <w:noProof/>
+                <w:webHidden/>
+              </w:rPr>
+              <w:t>3</w:t>
+            </w:r>
+            <w:r>
+              <w:rPr>
+                <w:noProof/>
+                <w:webHidden/>
+              </w:rPr>
+              <w:fldChar w:fldCharType="end"/>
+            </w:r>
+          </w:hyperlink>
+        </w:p>
+        <w:p>
+          <w:pPr>
+            <w:pStyle w:val="Innehll2"/>
+            <w:tabs>
+              <w:tab w:val="right" w:leader="dot" w:pos="9016"/>
+            </w:tabs>
+            <w:rPr>
+              <w:rFonts w:eastAsiaTheme="minorEastAsia"/>
+              <w:noProof/>
+              <w:lang w:val="en-FI" w:eastAsia="en-FI"/>
+            </w:rPr>
+          </w:pPr>
+          <w:hyperlink w:anchor="_Toc124929763" w:history="1">
+            <w:r>
+              <w:rPr>
+                <w:rStyle w:val="Hyperlnk"/>
+                <w:noProof/>
+              </w:rPr>
+              <w:t>BAKGRUND OCH PROBLEMFORMULERING</w:t>
+            </w:r>
+            <w:r>
+              <w:rPr>
+                <w:noProof/>
+                <w:webHidden/>
+              </w:rPr>
+              <w:tab/>
+            </w:r>
+            <w:r>
+              <w:rPr>
+                <w:noProof/>
+                <w:webHidden/>
+              </w:rPr>
+              <w:fldChar w:fldCharType="begin"/>
+            </w:r>
+            <w:r>
+              <w:rPr>
+                <w:noProof/>
+                <w:webHidden/>
+              </w:rPr>
+              <w:instrText xml:space="preserve"> PAGEREF _Toc124929763 \h </w:instrText>
+            </w:r>
+            <w:r>
+              <w:rPr>
+                <w:noProof/>
+                <w:webHidden/>
+              </w:rPr>
+            </w:r>
+            <w:r>
+              <w:rPr>
+                <w:noProof/>
+                <w:webHidden/>
+              </w:rPr>
+              <w:fldChar w:fldCharType="separate"/>
+            </w:r>
+            <w:r>
+              <w:rPr>
+                <w:noProof/>
+                <w:webHidden/>
+              </w:rPr>
+              <w:t>3</w:t>
+            </w:r>
+            <w:r>
+              <w:rPr>
+                <w:noProof/>
+                <w:webHidden/>
+              </w:rPr>
+              <w:fldChar w:fldCharType="end"/>
+            </w:r>
+          </w:hyperlink>
+        </w:p>
+        <w:p>
+          <w:pPr>
+            <w:pStyle w:val="Innehll2"/>
+            <w:tabs>
+              <w:tab w:val="right" w:leader="dot" w:pos="9016"/>
+            </w:tabs>
+            <w:rPr>
+              <w:rFonts w:eastAsiaTheme="minorEastAsia"/>
+              <w:noProof/>
+              <w:lang w:val="en-FI" w:eastAsia="en-FI"/>
+            </w:rPr>
+          </w:pPr>
+          <w:hyperlink w:anchor="_Toc124929764" w:history="1">
+            <w:r>
+              <w:rPr>
+                <w:rStyle w:val="Hyperlnk"/>
+                <w:noProof/>
+              </w:rPr>
+              <w:t>TIDSUPPSKATTNING SAMT SCHEMA</w:t>
+            </w:r>
+            <w:r>
+              <w:rPr>
+                <w:noProof/>
+                <w:webHidden/>
+              </w:rPr>
+              <w:tab/>
+            </w:r>
+            <w:r>
+              <w:rPr>
+                <w:noProof/>
+                <w:webHidden/>
+              </w:rPr>
+              <w:fldChar w:fldCharType="begin"/>
+            </w:r>
+            <w:r>
+              <w:rPr>
+                <w:noProof/>
+                <w:webHidden/>
+              </w:rPr>
+              <w:instrText xml:space="preserve"> PAGEREF _Toc124929764 \h </w:instrText>
+            </w:r>
+            <w:r>
+              <w:rPr>
+                <w:noProof/>
+                <w:webHidden/>
+              </w:rPr>
+            </w:r>
+            <w:r>
+              <w:rPr>
+                <w:noProof/>
+                <w:webHidden/>
+              </w:rPr>
+              <w:fldChar w:fldCharType="separate"/>
+            </w:r>
+            <w:r>
+              <w:rPr>
+                <w:noProof/>
+                <w:webHidden/>
+              </w:rPr>
+              <w:t>3</w:t>
+            </w:r>
+            <w:r>
+              <w:rPr>
+                <w:noProof/>
+                <w:webHidden/>
+              </w:rPr>
+              <w:fldChar w:fldCharType="end"/>
+            </w:r>
+          </w:hyperlink>
+        </w:p>
+        <w:p>
+          <w:pPr>
+            <w:pStyle w:val="Innehll1"/>
+            <w:tabs>
+              <w:tab w:val="right" w:leader="dot" w:pos="9016"/>
+            </w:tabs>
+            <w:rPr>
+              <w:rFonts w:eastAsiaTheme="minorEastAsia"/>
+              <w:noProof/>
+              <w:lang w:val="en-FI" w:eastAsia="en-FI"/>
+            </w:rPr>
+          </w:pPr>
+          <w:hyperlink w:anchor="_Toc124929765" w:history="1">
+            <w:r>
+              <w:rPr>
+                <w:rStyle w:val="Hyperlnk"/>
+                <w:noProof/>
+              </w:rPr>
+              <w:t>Plattformar</w:t>
+            </w:r>
+            <w:r>
+              <w:rPr>
+                <w:noProof/>
+                <w:webHidden/>
+              </w:rPr>
+              <w:tab/>
+            </w:r>
+            <w:r>
+              <w:rPr>
+                <w:noProof/>
+                <w:webHidden/>
+              </w:rPr>
+              <w:fldChar w:fldCharType="begin"/>
+            </w:r>
+            <w:r>
+              <w:rPr>
+                <w:noProof/>
+                <w:webHidden/>
+              </w:rPr>
+              <w:instrText xml:space="preserve"> PAGEREF _Toc124929765 \h </w:instrText>
+            </w:r>
+            <w:r>
+              <w:rPr>
+                <w:noProof/>
+                <w:webHidden/>
+              </w:rPr>
+            </w:r>
+            <w:r>
+              <w:rPr>
+                <w:noProof/>
+                <w:webHidden/>
+              </w:rPr>
+              <w:fldChar w:fldCharType="separate"/>
+            </w:r>
+            <w:r>
+              <w:rPr>
+                <w:noProof/>
+                <w:webHidden/>
+              </w:rPr>
+              <w:t>3</w:t>
+            </w:r>
+            <w:r>
+              <w:rPr>
+                <w:noProof/>
+                <w:webHidden/>
+              </w:rPr>
+              <w:fldChar w:fldCharType="end"/>
+            </w:r>
+          </w:hyperlink>
+        </w:p>
+        <w:p>
+          <w:pPr>
+            <w:pStyle w:val="Innehll1"/>
+            <w:tabs>
+              <w:tab w:val="right" w:leader="dot" w:pos="9016"/>
+            </w:tabs>
+            <w:rPr>
+              <w:rFonts w:eastAsiaTheme="minorEastAsia"/>
+              <w:noProof/>
+              <w:lang w:val="en-FI" w:eastAsia="en-FI"/>
+            </w:rPr>
+          </w:pPr>
+          <w:hyperlink w:anchor="_Toc124929766" w:history="1">
+            <w:r>
+              <w:rPr>
+                <w:rStyle w:val="Hyperlnk"/>
+                <w:noProof/>
+              </w:rPr>
+              <w:t>Testning</w:t>
+            </w:r>
+            <w:r>
+              <w:rPr>
+                <w:noProof/>
+                <w:webHidden/>
+              </w:rPr>
+              <w:tab/>
+            </w:r>
+            <w:r>
+              <w:rPr>
+                <w:noProof/>
+                <w:webHidden/>
+              </w:rPr>
+              <w:fldChar w:fldCharType="begin"/>
+            </w:r>
+            <w:r>
+              <w:rPr>
+                <w:noProof/>
+                <w:webHidden/>
+              </w:rPr>
+              <w:instrText xml:space="preserve"> PAGEREF _Toc124929766 \h </w:instrText>
+            </w:r>
+            <w:r>
+              <w:rPr>
+                <w:noProof/>
+                <w:webHidden/>
+              </w:rPr>
+            </w:r>
+            <w:r>
+              <w:rPr>
+                <w:noProof/>
+                <w:webHidden/>
+              </w:rPr>
+              <w:fldChar w:fldCharType="separate"/>
+            </w:r>
+            <w:r>
+              <w:rPr>
+                <w:noProof/>
+                <w:webHidden/>
+              </w:rPr>
+              <w:t>4</w:t>
+            </w:r>
+            <w:r>
+              <w:rPr>
+                <w:noProof/>
+                <w:webHidden/>
+              </w:rPr>
+              <w:fldChar w:fldCharType="end"/>
+            </w:r>
+          </w:hyperlink>
+        </w:p>
+        <w:p>
+          <w:pPr>
+            <w:pStyle w:val="Innehll2"/>
+            <w:tabs>
+              <w:tab w:val="right" w:leader="dot" w:pos="9016"/>
+            </w:tabs>
+            <w:rPr>
+              <w:rFonts w:eastAsiaTheme="minorEastAsia"/>
+              <w:noProof/>
+              <w:lang w:val="en-FI" w:eastAsia="en-FI"/>
+            </w:rPr>
+          </w:pPr>
+          <w:hyperlink w:anchor="_Toc124929767" w:history="1">
+            <w:r>
+              <w:rPr>
+                <w:rStyle w:val="Hyperlnk"/>
+                <w:noProof/>
+              </w:rPr>
+              <w:t>MILJÖER</w:t>
+            </w:r>
+            <w:r>
+              <w:rPr>
+                <w:noProof/>
+                <w:webHidden/>
+              </w:rPr>
+              <w:tab/>
+            </w:r>
+            <w:r>
+              <w:rPr>
+                <w:noProof/>
+                <w:webHidden/>
+              </w:rPr>
+              <w:fldChar w:fldCharType="begin"/>
+            </w:r>
+            <w:r>
+              <w:rPr>
+                <w:noProof/>
+                <w:webHidden/>
+              </w:rPr>
+              <w:instrText xml:space="preserve"> PAGEREF _Toc124929767 \h </w:instrText>
+            </w:r>
+            <w:r>
+              <w:rPr>
+                <w:noProof/>
+                <w:webHidden/>
+              </w:rPr>
+            </w:r>
+            <w:r>
+              <w:rPr>
+                <w:noProof/>
+                <w:webHidden/>
+              </w:rPr>
+              <w:fldChar w:fldCharType="separate"/>
+            </w:r>
+            <w:r>
+              <w:rPr>
+                <w:noProof/>
+                <w:webHidden/>
+              </w:rPr>
+              <w:t>4</w:t>
+            </w:r>
+            <w:r>
+              <w:rPr>
+                <w:noProof/>
+                <w:webHidden/>
+              </w:rPr>
+              <w:fldChar w:fldCharType="end"/>
+            </w:r>
+          </w:hyperlink>
+        </w:p>
+        <w:p>
+          <w:pPr>
+            <w:pStyle w:val="Innehll2"/>
+            <w:tabs>
+              <w:tab w:val="right" w:leader="dot" w:pos="9016"/>
+            </w:tabs>
+            <w:rPr>
+              <w:rFonts w:eastAsiaTheme="minorEastAsia"/>
+              <w:noProof/>
+              <w:lang w:val="en-FI" w:eastAsia="en-FI"/>
+            </w:rPr>
+          </w:pPr>
+          <w:hyperlink w:anchor="_Toc124929768" w:history="1">
+            <w:r>
+              <w:rPr>
+                <w:rStyle w:val="Hyperlnk"/>
+                <w:noProof/>
+              </w:rPr>
+              <w:t>ALTERNATIV</w:t>
+            </w:r>
+            <w:r>
+              <w:rPr>
+                <w:noProof/>
+                <w:webHidden/>
+              </w:rPr>
+              <w:tab/>
+            </w:r>
+            <w:r>
+              <w:rPr>
+                <w:noProof/>
+                <w:webHidden/>
+              </w:rPr>
+              <w:fldChar w:fldCharType="begin"/>
+            </w:r>
+            <w:r>
+              <w:rPr>
+                <w:noProof/>
+                <w:webHidden/>
+              </w:rPr>
+              <w:instrText xml:space="preserve"> PAGEREF _Toc124929768 \h </w:instrText>
+            </w:r>
+            <w:r>
+              <w:rPr>
+                <w:noProof/>
+                <w:webHidden/>
+              </w:rPr>
+            </w:r>
+            <w:r>
+              <w:rPr>
+                <w:noProof/>
+                <w:webHidden/>
+              </w:rPr>
+              <w:fldChar w:fldCharType="separate"/>
+            </w:r>
+            <w:r>
+              <w:rPr>
+                <w:noProof/>
+                <w:webHidden/>
+              </w:rPr>
+              <w:t>4</w:t>
+            </w:r>
+            <w:r>
+              <w:rPr>
+                <w:noProof/>
+                <w:webHidden/>
+              </w:rPr>
+              <w:fldChar w:fldCharType="end"/>
+            </w:r>
+          </w:hyperlink>
+        </w:p>
+        <w:p>
+          <w:pPr>
+            <w:pStyle w:val="Innehll1"/>
+            <w:tabs>
+              <w:tab w:val="right" w:leader="dot" w:pos="9016"/>
+            </w:tabs>
+            <w:rPr>
+              <w:rFonts w:eastAsiaTheme="minorEastAsia"/>
+              <w:noProof/>
+              <w:lang w:val="en-FI" w:eastAsia="en-FI"/>
+            </w:rPr>
+          </w:pPr>
+          <w:hyperlink w:anchor="_Toc124929769" w:history="1">
+            <w:r>
+              <w:rPr>
+                <w:rStyle w:val="Hyperlnk"/>
+                <w:noProof/>
+              </w:rPr>
+              <w:t>Gränssnittet</w:t>
+            </w:r>
+            <w:r>
+              <w:rPr>
+                <w:noProof/>
+                <w:webHidden/>
+              </w:rPr>
+              <w:tab/>
+            </w:r>
+            <w:r>
+              <w:rPr>
+                <w:noProof/>
+                <w:webHidden/>
+              </w:rPr>
+              <w:fldChar w:fldCharType="begin"/>
+            </w:r>
+            <w:r>
+              <w:rPr>
+                <w:noProof/>
+                <w:webHidden/>
+              </w:rPr>
+              <w:instrText xml:space="preserve"> PAGEREF _Toc124929769 \h </w:instrText>
+            </w:r>
+            <w:r>
+              <w:rPr>
+                <w:noProof/>
+                <w:webHidden/>
+              </w:rPr>
+            </w:r>
+            <w:r>
+              <w:rPr>
+                <w:noProof/>
+                <w:webHidden/>
+              </w:rPr>
+              <w:fldChar w:fldCharType="separate"/>
+            </w:r>
+            <w:r>
+              <w:rPr>
+                <w:noProof/>
+                <w:webHidden/>
+              </w:rPr>
+              <w:t>4</w:t>
+            </w:r>
+            <w:r>
+              <w:rPr>
+                <w:noProof/>
+                <w:webHidden/>
+              </w:rPr>
+              <w:fldChar w:fldCharType="end"/>
+            </w:r>
+          </w:hyperlink>
+        </w:p>
+        <w:p>
+          <w:pPr>
+            <w:pStyle w:val="Innehll2"/>
+            <w:tabs>
+              <w:tab w:val="right" w:leader="dot" w:pos="9016"/>
+            </w:tabs>
+            <w:rPr>
+              <w:rFonts w:eastAsiaTheme="minorEastAsia"/>
+              <w:noProof/>
+              <w:lang w:val="en-FI" w:eastAsia="en-FI"/>
+            </w:rPr>
+          </w:pPr>
+          <w:hyperlink w:anchor="_Toc124929770" w:history="1">
+            <w:r>
+              <w:rPr>
+                <w:rStyle w:val="Hyperlnk"/>
+                <w:noProof/>
+              </w:rPr>
+              <w:t>BILDER</w:t>
+            </w:r>
+            <w:r>
+              <w:rPr>
+                <w:noProof/>
+                <w:webHidden/>
+              </w:rPr>
+              <w:tab/>
+            </w:r>
+            <w:r>
+              <w:rPr>
+                <w:noProof/>
+                <w:webHidden/>
+              </w:rPr>
+              <w:fldChar w:fldCharType="begin"/>
+            </w:r>
+            <w:r>
+              <w:rPr>
+                <w:noProof/>
+                <w:webHidden/>
+              </w:rPr>
+              <w:instrText xml:space="preserve"> PAGEREF _Toc124929770 \h </w:instrText>
+            </w:r>
+            <w:r>
+              <w:rPr>
+                <w:noProof/>
+                <w:webHidden/>
+              </w:rPr>
+            </w:r>
+            <w:r>
+              <w:rPr>
+                <w:noProof/>
+                <w:webHidden/>
+              </w:rPr>
+              <w:fldChar w:fldCharType="separate"/>
+            </w:r>
+            <w:r>
+              <w:rPr>
+                <w:noProof/>
+                <w:webHidden/>
+              </w:rPr>
+              <w:t>4</w:t>
+            </w:r>
+            <w:r>
+              <w:rPr>
+                <w:noProof/>
+                <w:webHidden/>
+              </w:rPr>
+              <w:fldChar w:fldCharType="end"/>
+            </w:r>
+          </w:hyperlink>
+        </w:p>
+        <w:p>
+          <w:pPr>
+            <w:pStyle w:val="Innehll2"/>
+            <w:tabs>
+              <w:tab w:val="right" w:leader="dot" w:pos="9016"/>
+            </w:tabs>
+            <w:rPr>
+              <w:rFonts w:eastAsiaTheme="minorEastAsia"/>
+              <w:noProof/>
+              <w:lang w:val="en-FI" w:eastAsia="en-FI"/>
+            </w:rPr>
+          </w:pPr>
+          <w:hyperlink w:anchor="_Toc124929771" w:history="1">
+            <w:r>
+              <w:rPr>
+                <w:noProof/>
+                <w:webHidden/>
+              </w:rPr>
+              <w:tab/>
+            </w:r>
+            <w:r>
+              <w:rPr>
+                <w:noProof/>
+                <w:webHidden/>
+              </w:rPr>
+              <w:fldChar w:fldCharType="begin"/>
+            </w:r>
+            <w:r>
+              <w:rPr>
+                <w:noProof/>
+                <w:webHidden/>
+              </w:rPr>
+              <w:instrText xml:space="preserve"> PAGEREF _Toc124929771 \h </w:instrText>
+            </w:r>
+            <w:r>
+              <w:rPr>
+                <w:noProof/>
+                <w:webHidden/>
+              </w:rPr>
+            </w:r>
+            <w:r>
+              <w:rPr>
+                <w:noProof/>
+                <w:webHidden/>
+              </w:rPr>
+              <w:fldChar w:fldCharType="separate"/>
+            </w:r>
+            <w:r>
+              <w:rPr>
+                <w:noProof/>
+                <w:webHidden/>
+              </w:rPr>
+              <w:t>7</w:t>
+            </w:r>
+            <w:r>
+              <w:rPr>
+                <w:noProof/>
+                <w:webHidden/>
+              </w:rPr>
+              <w:fldChar w:fldCharType="end"/>
+            </w:r>
+          </w:hyperlink>
+        </w:p>
+        <w:p>
+          <w:pPr>
+            <w:pStyle w:val="Innehll2"/>
+            <w:tabs>
+              <w:tab w:val="right" w:leader="dot" w:pos="9016"/>
+            </w:tabs>
+            <w:rPr>
+              <w:rFonts w:eastAsiaTheme="minorEastAsia"/>
+              <w:noProof/>
+              <w:lang w:val="en-FI" w:eastAsia="en-FI"/>
+            </w:rPr>
+          </w:pPr>
+          <w:hyperlink w:anchor="_Toc124929772" w:history="1">
+            <w:r>
+              <w:rPr>
+                <w:rStyle w:val="Hyperlnk"/>
+                <w:noProof/>
+              </w:rPr>
+              <w:t>NAVIGERING</w:t>
+            </w:r>
+            <w:r>
+              <w:rPr>
+                <w:noProof/>
+                <w:webHidden/>
+              </w:rPr>
+              <w:tab/>
+            </w:r>
+            <w:r>
+              <w:rPr>
+                <w:noProof/>
+                <w:webHidden/>
+              </w:rPr>
+              <w:fldChar w:fldCharType="begin"/>
+            </w:r>
+            <w:r>
+              <w:rPr>
+                <w:noProof/>
+                <w:webHidden/>
+              </w:rPr>
+              <w:instrText xml:space="preserve"> PAGEREF _Toc124929772 \h </w:instrText>
+            </w:r>
+            <w:r>
+              <w:rPr>
+                <w:noProof/>
+                <w:webHidden/>
+              </w:rPr>
+            </w:r>
+            <w:r>
+              <w:rPr>
+                <w:noProof/>
+                <w:webHidden/>
+              </w:rPr>
+              <w:fldChar w:fldCharType="separate"/>
+            </w:r>
+            <w:r>
+              <w:rPr>
+                <w:noProof/>
+                <w:webHidden/>
+              </w:rPr>
+              <w:t>7</w:t>
+            </w:r>
+            <w:r>
+              <w:rPr>
+                <w:noProof/>
+                <w:webHidden/>
+              </w:rPr>
+              <w:fldChar w:fldCharType="end"/>
+            </w:r>
+          </w:hyperlink>
+        </w:p>
+        <w:p>
+          <w:pPr>
+            <w:pStyle w:val="Innehll2"/>
+            <w:tabs>
+              <w:tab w:val="right" w:leader="dot" w:pos="9016"/>
+            </w:tabs>
+            <w:rPr>
+              <w:rFonts w:eastAsiaTheme="minorEastAsia"/>
+              <w:noProof/>
+              <w:lang w:val="en-FI" w:eastAsia="en-FI"/>
+            </w:rPr>
+          </w:pPr>
+          <w:hyperlink w:anchor="_Toc124929773" w:history="1">
+            <w:r>
+              <w:rPr>
+                <w:rStyle w:val="Hyperlnk"/>
+                <w:noProof/>
+              </w:rPr>
+              <w:t>FUNKTIONER</w:t>
+            </w:r>
+            <w:r>
+              <w:rPr>
+                <w:noProof/>
+                <w:webHidden/>
+              </w:rPr>
+              <w:tab/>
+            </w:r>
+            <w:r>
+              <w:rPr>
+                <w:noProof/>
+                <w:webHidden/>
+              </w:rPr>
+              <w:fldChar w:fldCharType="begin"/>
+            </w:r>
+            <w:r>
+              <w:rPr>
+                <w:noProof/>
+                <w:webHidden/>
+              </w:rPr>
+              <w:instrText xml:space="preserve"> PAGEREF _Toc124929773 \h </w:instrText>
+            </w:r>
+            <w:r>
+              <w:rPr>
+                <w:noProof/>
+                <w:webHidden/>
+              </w:rPr>
+            </w:r>
+            <w:r>
+              <w:rPr>
+                <w:noProof/>
+                <w:webHidden/>
+              </w:rPr>
+              <w:fldChar w:fldCharType="separate"/>
+            </w:r>
+            <w:r>
+              <w:rPr>
+                <w:noProof/>
+                <w:webHidden/>
+              </w:rPr>
+              <w:t>7</w:t>
+            </w:r>
+            <w:r>
+              <w:rPr>
+                <w:noProof/>
+                <w:webHidden/>
+              </w:rPr>
+              <w:fldChar w:fldCharType="end"/>
+            </w:r>
+          </w:hyperlink>
+        </w:p>
+        <w:p>
+          <w:pPr>
+            <w:pStyle w:val="Innehll1"/>
+            <w:tabs>
+              <w:tab w:val="right" w:leader="dot" w:pos="9016"/>
+            </w:tabs>
+            <w:rPr>
+              <w:rFonts w:eastAsiaTheme="minorEastAsia"/>
+              <w:noProof/>
+              <w:lang w:val="en-FI" w:eastAsia="en-FI"/>
+            </w:rPr>
+          </w:pPr>
+          <w:hyperlink w:anchor="_Toc124929774" w:history="1">
+            <w:r>
+              <w:rPr>
+                <w:rStyle w:val="Hyperlnk"/>
+                <w:noProof/>
+              </w:rPr>
+              <w:t>Information</w:t>
+            </w:r>
+            <w:r>
+              <w:rPr>
+                <w:noProof/>
+                <w:webHidden/>
+              </w:rPr>
+              <w:tab/>
+            </w:r>
+            <w:r>
+              <w:rPr>
+                <w:noProof/>
+                <w:webHidden/>
+              </w:rPr>
+              <w:fldChar w:fldCharType="begin"/>
+            </w:r>
+            <w:r>
+              <w:rPr>
+                <w:noProof/>
+                <w:webHidden/>
+              </w:rPr>
+              <w:instrText xml:space="preserve"> PAGEREF _Toc124929774 \h </w:instrText>
+            </w:r>
+            <w:r>
+              <w:rPr>
+                <w:noProof/>
+                <w:webHidden/>
+              </w:rPr>
+            </w:r>
+            <w:r>
+              <w:rPr>
+                <w:noProof/>
+                <w:webHidden/>
+              </w:rPr>
+              <w:fldChar w:fldCharType="separate"/>
+            </w:r>
+            <w:r>
+              <w:rPr>
+                <w:noProof/>
+                <w:webHidden/>
+              </w:rPr>
+              <w:t>7</w:t>
+            </w:r>
+            <w:r>
+              <w:rPr>
+                <w:noProof/>
+                <w:webHidden/>
+              </w:rPr>
+              <w:fldChar w:fldCharType="end"/>
+            </w:r>
+          </w:hyperlink>
+        </w:p>
+        <w:p>
+          <w:pPr>
+            <w:pStyle w:val="Innehll2"/>
+            <w:tabs>
+              <w:tab w:val="right" w:leader="dot" w:pos="9016"/>
+            </w:tabs>
+            <w:rPr>
+              <w:rFonts w:eastAsiaTheme="minorEastAsia"/>
+              <w:noProof/>
+              <w:lang w:val="en-FI" w:eastAsia="en-FI"/>
+            </w:rPr>
+          </w:pPr>
+          <w:hyperlink w:anchor="_Toc124929775" w:history="1">
+            <w:r>
+              <w:rPr>
+                <w:rStyle w:val="Hyperlnk"/>
+                <w:noProof/>
+              </w:rPr>
+              <w:t>DATAMODELL</w:t>
+            </w:r>
+            <w:r>
+              <w:rPr>
+                <w:noProof/>
+                <w:webHidden/>
+              </w:rPr>
+              <w:tab/>
+            </w:r>
+            <w:r>
+              <w:rPr>
+                <w:noProof/>
+                <w:webHidden/>
+              </w:rPr>
+              <w:fldChar w:fldCharType="begin"/>
+            </w:r>
+            <w:r>
+              <w:rPr>
+                <w:noProof/>
+                <w:webHidden/>
+              </w:rPr>
+              <w:instrText xml:space="preserve"> PAGEREF _Toc124929775 \h </w:instrText>
+            </w:r>
+            <w:r>
+              <w:rPr>
+                <w:noProof/>
+                <w:webHidden/>
+              </w:rPr>
+            </w:r>
+            <w:r>
+              <w:rPr>
+                <w:noProof/>
+                <w:webHidden/>
+              </w:rPr>
+              <w:fldChar w:fldCharType="separate"/>
+            </w:r>
+            <w:r>
+              <w:rPr>
+                <w:noProof/>
+                <w:webHidden/>
+              </w:rPr>
+              <w:t>8</w:t>
+            </w:r>
+            <w:r>
+              <w:rPr>
+                <w:noProof/>
+                <w:webHidden/>
+              </w:rPr>
+              <w:fldChar w:fldCharType="end"/>
+            </w:r>
+          </w:hyperlink>
+        </w:p>
+        <w:p>
+          <w:pPr>
+            <w:pStyle w:val="Innehll2"/>
+            <w:tabs>
+              <w:tab w:val="right" w:leader="dot" w:pos="9016"/>
+            </w:tabs>
+            <w:rPr>
+              <w:rFonts w:eastAsiaTheme="minorEastAsia"/>
+              <w:noProof/>
+              <w:lang w:val="en-FI" w:eastAsia="en-FI"/>
+            </w:rPr>
+          </w:pPr>
+          <w:hyperlink w:anchor="_Toc124929776" w:history="1">
+            <w:r>
+              <w:rPr>
+                <w:rStyle w:val="Hyperlnk"/>
+                <w:noProof/>
+              </w:rPr>
+              <w:t>TABELLBESKRIVNINGAR</w:t>
+            </w:r>
+            <w:r>
+              <w:rPr>
+                <w:noProof/>
+                <w:webHidden/>
+              </w:rPr>
+              <w:tab/>
+            </w:r>
+            <w:r>
+              <w:rPr>
+                <w:noProof/>
+                <w:webHidden/>
+              </w:rPr>
+              <w:fldChar w:fldCharType="begin"/>
+            </w:r>
+            <w:r>
+              <w:rPr>
+                <w:noProof/>
+                <w:webHidden/>
+              </w:rPr>
+              <w:instrText xml:space="preserve"> PAGEREF _Toc124929776 \h </w:instrText>
+            </w:r>
+            <w:r>
+              <w:rPr>
+                <w:noProof/>
+                <w:webHidden/>
+              </w:rPr>
+            </w:r>
+            <w:r>
+              <w:rPr>
+                <w:noProof/>
+                <w:webHidden/>
+              </w:rPr>
+              <w:fldChar w:fldCharType="separate"/>
+            </w:r>
+            <w:r>
+              <w:rPr>
+                <w:noProof/>
+                <w:webHidden/>
+              </w:rPr>
+              <w:t>8</w:t>
+            </w:r>
+            <w:r>
+              <w:rPr>
+                <w:noProof/>
+                <w:webHidden/>
+              </w:rPr>
+              <w:fldChar w:fldCharType="end"/>
+            </w:r>
+          </w:hyperlink>
+        </w:p>
+        <w:p>
+          <w:pPr>
+            <w:pStyle w:val="Innehll2"/>
+            <w:tabs>
+              <w:tab w:val="right" w:leader="dot" w:pos="9016"/>
+            </w:tabs>
+            <w:rPr>
+              <w:rFonts w:eastAsiaTheme="minorEastAsia"/>
+              <w:noProof/>
+              <w:lang w:val="en-FI" w:eastAsia="en-FI"/>
+            </w:rPr>
+          </w:pPr>
+          <w:hyperlink w:anchor="_Toc124929777" w:history="1">
+            <w:r>
+              <w:rPr>
+                <w:rStyle w:val="Hyperlnk"/>
+                <w:noProof/>
+              </w:rPr>
+              <w:t>DATABAS</w:t>
+            </w:r>
+            <w:r>
+              <w:rPr>
+                <w:noProof/>
+                <w:webHidden/>
+              </w:rPr>
+              <w:tab/>
+            </w:r>
+            <w:r>
+              <w:rPr>
+                <w:noProof/>
+                <w:webHidden/>
+              </w:rPr>
+              <w:fldChar w:fldCharType="begin"/>
+            </w:r>
+            <w:r>
+              <w:rPr>
+                <w:noProof/>
+                <w:webHidden/>
+              </w:rPr>
+              <w:instrText xml:space="preserve"> PAGEREF _Toc124929777 \h </w:instrText>
+            </w:r>
+            <w:r>
+              <w:rPr>
+                <w:noProof/>
+                <w:webHidden/>
+              </w:rPr>
+            </w:r>
+            <w:r>
+              <w:rPr>
+                <w:noProof/>
+                <w:webHidden/>
+              </w:rPr>
+              <w:fldChar w:fldCharType="separate"/>
+            </w:r>
+            <w:r>
+              <w:rPr>
+                <w:noProof/>
+                <w:webHidden/>
+              </w:rPr>
+              <w:t>8</w:t>
+            </w:r>
+            <w:r>
+              <w:rPr>
+                <w:noProof/>
+                <w:webHidden/>
+              </w:rPr>
+              <w:fldChar w:fldCharType="end"/>
+            </w:r>
+          </w:hyperlink>
+        </w:p>
+        <w:p>
+          <w:pPr>
+            <w:pStyle w:val="Innehll1"/>
+            <w:tabs>
+              <w:tab w:val="right" w:leader="dot" w:pos="9016"/>
+            </w:tabs>
+            <w:rPr>
+              <w:rFonts w:eastAsiaTheme="minorEastAsia"/>
+              <w:noProof/>
+              <w:lang w:val="en-FI" w:eastAsia="en-FI"/>
+            </w:rPr>
+          </w:pPr>
+          <w:hyperlink w:anchor="_Toc124929778" w:history="1">
+            <w:r>
+              <w:rPr>
+                <w:rStyle w:val="Hyperlnk"/>
+                <w:noProof/>
+              </w:rPr>
+              <w:t>Säkerhet</w:t>
+            </w:r>
+            <w:r>
+              <w:rPr>
+                <w:noProof/>
+                <w:webHidden/>
+              </w:rPr>
+              <w:tab/>
+            </w:r>
+            <w:r>
+              <w:rPr>
+                <w:noProof/>
+                <w:webHidden/>
+              </w:rPr>
+              <w:fldChar w:fldCharType="begin"/>
+            </w:r>
+            <w:r>
+              <w:rPr>
+                <w:noProof/>
+                <w:webHidden/>
+              </w:rPr>
+              <w:instrText xml:space="preserve"> PAGEREF _Toc124929778 \h </w:instrText>
+            </w:r>
+            <w:r>
+              <w:rPr>
+                <w:noProof/>
+                <w:webHidden/>
+              </w:rPr>
+            </w:r>
+            <w:r>
+              <w:rPr>
+                <w:noProof/>
+                <w:webHidden/>
+              </w:rPr>
+              <w:fldChar w:fldCharType="separate"/>
+            </w:r>
+            <w:r>
+              <w:rPr>
+                <w:noProof/>
+                <w:webHidden/>
+              </w:rPr>
+              <w:t>9</w:t>
+            </w:r>
+            <w:r>
+              <w:rPr>
+                <w:noProof/>
+                <w:webHidden/>
+              </w:rPr>
+              <w:fldChar w:fldCharType="end"/>
+            </w:r>
+          </w:hyperlink>
+        </w:p>
+        <w:p>
+          <w:pPr>
+            <w:pStyle w:val="Innehll2"/>
+            <w:tabs>
+              <w:tab w:val="right" w:leader="dot" w:pos="9016"/>
+            </w:tabs>
+            <w:rPr>
+              <w:rFonts w:eastAsiaTheme="minorEastAsia"/>
+              <w:noProof/>
+              <w:lang w:val="en-FI" w:eastAsia="en-FI"/>
+            </w:rPr>
+          </w:pPr>
+          <w:hyperlink w:anchor="_Toc124929779" w:history="1">
+            <w:r>
+              <w:rPr>
+                <w:rStyle w:val="Hyperlnk"/>
+                <w:noProof/>
+              </w:rPr>
+              <w:t>KODREDUNDANS</w:t>
+            </w:r>
+            <w:r>
+              <w:rPr>
+                <w:noProof/>
+                <w:webHidden/>
+              </w:rPr>
+              <w:tab/>
+            </w:r>
+            <w:r>
+              <w:rPr>
+                <w:noProof/>
+                <w:webHidden/>
+              </w:rPr>
+              <w:fldChar w:fldCharType="begin"/>
+            </w:r>
+            <w:r>
+              <w:rPr>
+                <w:noProof/>
+                <w:webHidden/>
+              </w:rPr>
+              <w:instrText xml:space="preserve"> PAGEREF _Toc124929779 \h </w:instrText>
+            </w:r>
+            <w:r>
+              <w:rPr>
+                <w:noProof/>
+                <w:webHidden/>
+              </w:rPr>
+            </w:r>
+            <w:r>
+              <w:rPr>
+                <w:noProof/>
+                <w:webHidden/>
+              </w:rPr>
+              <w:fldChar w:fldCharType="separate"/>
+            </w:r>
+            <w:r>
+              <w:rPr>
+                <w:noProof/>
+                <w:webHidden/>
+              </w:rPr>
+              <w:t>9</w:t>
+            </w:r>
+            <w:r>
+              <w:rPr>
+                <w:noProof/>
+                <w:webHidden/>
+              </w:rPr>
+              <w:fldChar w:fldCharType="end"/>
+            </w:r>
+          </w:hyperlink>
+        </w:p>
+        <w:p>
+          <w:pPr>
+            <w:pStyle w:val="Innehll2"/>
+            <w:tabs>
+              <w:tab w:val="right" w:leader="dot" w:pos="9016"/>
+            </w:tabs>
+            <w:rPr>
+              <w:rFonts w:eastAsiaTheme="minorEastAsia"/>
+              <w:noProof/>
+              <w:lang w:val="en-FI" w:eastAsia="en-FI"/>
+            </w:rPr>
+          </w:pPr>
+          <w:hyperlink w:anchor="_Toc124929780" w:history="1">
+            <w:r>
+              <w:rPr>
+                <w:rStyle w:val="Hyperlnk"/>
+                <w:noProof/>
+              </w:rPr>
+              <w:t>SEKRETESS</w:t>
+            </w:r>
+            <w:r>
+              <w:rPr>
+                <w:noProof/>
+                <w:webHidden/>
+              </w:rPr>
+              <w:tab/>
+            </w:r>
+            <w:r>
+              <w:rPr>
+                <w:noProof/>
+                <w:webHidden/>
+              </w:rPr>
+              <w:fldChar w:fldCharType="begin"/>
+            </w:r>
+            <w:r>
+              <w:rPr>
+                <w:noProof/>
+                <w:webHidden/>
+              </w:rPr>
+              <w:instrText xml:space="preserve"> PAGEREF _Toc124929780 \h </w:instrText>
+            </w:r>
+            <w:r>
+              <w:rPr>
+                <w:noProof/>
+                <w:webHidden/>
+              </w:rPr>
+            </w:r>
+            <w:r>
+              <w:rPr>
+                <w:noProof/>
+                <w:webHidden/>
+              </w:rPr>
+              <w:fldChar w:fldCharType="separate"/>
+            </w:r>
+            <w:r>
+              <w:rPr>
+                <w:noProof/>
+                <w:webHidden/>
+              </w:rPr>
+              <w:t>9</w:t>
             </w:r>
             <w:r>
               <w:rPr>
@@ -283,109 +1657,74 @@
       <w:pPr>
         <w:pStyle w:val="Rubrik1"/>
       </w:pPr>
+      <w:bookmarkStart w:id="1" w:name="_Toc124929762"/>
       <w:r>
         <w:lastRenderedPageBreak/>
         <w:t>Projektbeskrivning</w:t>
       </w:r>
+      <w:bookmarkEnd w:id="1"/>
+      <w:r>
+        <w:br/>
+      </w:r>
     </w:p>
     <w:p>
       <w:pPr>
         <w:pStyle w:val="Rubrik2"/>
       </w:pPr>
+      <w:bookmarkStart w:id="2" w:name="_Toc124929763"/>
       <w:r>
         <w:t>BAKGRUND OCH PROBLEMFORMULERING</w:t>
       </w:r>
-      <w:r>
+      <w:bookmarkEnd w:id="2"/>
+    </w:p>
+    <w:p>
+      <w:r>
+        <w:t xml:space="preserve">Jag valde det här projektet då jag är intresserad av bilmärken och information gällande bilmodeller och bilmärken. Det som den här programvaran kommer </w:t>
+      </w:r>
+      <w:r>
+        <w:t>göra är att visa upp information om bilmodeller till de olika bilmärken</w:t>
+      </w:r>
+      <w:r>
+        <w:t xml:space="preserve"> i olika länder. Jag kommer få undersöka och lära mig mycket själv om bilmärkena och modellerna</w:t>
+      </w:r>
+      <w:r>
+        <w:t xml:space="preserve"> och det är det som är syftet med den personen som använder </w:t>
+      </w:r>
+      <w:r>
+        <w:t>det också. Att personen kan kolla upp som snabb fakta om de olika bil</w:t>
+      </w:r>
+      <w:r>
+        <w:t>modellerna och bilmärkena och lära sig något nytt.</w:t>
+      </w:r>
+    </w:p>
+    <w:p>
+      <w:r>
+        <w:t xml:space="preserve">Plattformen som </w:t>
+      </w:r>
+      <w:r>
+        <w:t xml:space="preserve">jag </w:t>
+      </w:r>
+      <w:r>
+        <w:t xml:space="preserve">tänker mig som primär är dator i förstahand. </w:t>
+      </w:r>
+      <w:r>
+        <w:rPr>
+          <w:color w:val="000000"/>
+          <w:sz w:val="27"/>
+          <w:szCs w:val="27"/>
+        </w:rPr>
         <w:br/>
       </w:r>
     </w:p>
     <w:p>
-      <w:r>
-        <w:t xml:space="preserve">Jag valde det här projektet då jag är intresserad av bilmärken och information gällande bilmodeller och bilmärken. Det som den här programvaran kommer </w:t>
-      </w:r>
-      <w:r>
-        <w:t>göra är att visa upp information om bilmodeller till de olika bilmärken</w:t>
-      </w:r>
-      <w:r>
-        <w:t xml:space="preserve"> i olika länder. Jag kommer få undersöka och lära mig mycket själv om bilmärkena och modellerna</w:t>
-      </w:r>
-      <w:r>
-        <w:t xml:space="preserve"> och det är det som är syftet med den personen som använder </w:t>
-      </w:r>
-      <w:r>
-        <w:t>det också. Att personen kan kolla upp som snabb fakta om de olika bil</w:t>
-      </w:r>
-      <w:r>
-        <w:t>modellerna och bilmärkena och lära sig något nytt.</w:t>
-      </w:r>
-    </w:p>
-    <w:p>
-      <w:r>
-        <w:t xml:space="preserve">Plattformen som </w:t>
-      </w:r>
-      <w:r>
-        <w:t xml:space="preserve">jag </w:t>
-      </w:r>
-      <w:r>
-        <w:t xml:space="preserve">tänker mig som primär är för dator i förstahand. </w:t>
-      </w:r>
-    </w:p>
-    <w:p>
-      <w:pPr>
-        <w:pStyle w:val="Normalwebb"/>
-        <w:rPr>
-          <w:color w:val="000000"/>
-          <w:sz w:val="27"/>
-          <w:szCs w:val="27"/>
-          <w:lang w:val="sv-FI"/>
-        </w:rPr>
-      </w:pPr>
-      <w:r>
-        <w:rPr>
-          <w:color w:val="000000"/>
-          <w:sz w:val="27"/>
-          <w:szCs w:val="27"/>
-          <w:lang w:val="sv-FI"/>
-        </w:rPr>
-        <w:t>Beskriv varför du/ni valde det projekt ni valde samt vilket problem som kommer att lösas med hjälp av programvaran.</w:t>
-      </w:r>
-    </w:p>
-    <w:p>
-      <w:pPr>
-        <w:pStyle w:val="Normalwebb"/>
-        <w:rPr>
-          <w:color w:val="000000"/>
-          <w:sz w:val="27"/>
-          <w:szCs w:val="27"/>
-          <w:lang w:val="sv-FI"/>
-        </w:rPr>
-      </w:pPr>
-      <w:r>
-        <w:rPr>
-          <w:color w:val="000000"/>
-          <w:sz w:val="27"/>
-          <w:szCs w:val="27"/>
-          <w:lang w:val="sv-FI"/>
-        </w:rPr>
-        <w:t>Vilken plattform är det tänkt att programvaran ska användas på? Mobil/surfplatta/dator en eller flera av alternativen?</w:t>
-      </w:r>
-      <w:r>
-        <w:rPr>
-          <w:color w:val="000000"/>
-          <w:sz w:val="27"/>
-          <w:szCs w:val="27"/>
-          <w:lang w:val="sv-FI"/>
-        </w:rPr>
-        <w:br/>
-      </w:r>
-    </w:p>
-    <w:p>
       <w:pPr>
         <w:pStyle w:val="Rubrik2"/>
       </w:pPr>
+      <w:bookmarkStart w:id="3" w:name="_Toc124929764"/>
       <w:r>
         <w:t>TIDSUPPSKATTNING SAMT SCHEMA</w:t>
       </w:r>
+      <w:bookmarkEnd w:id="3"/>
     </w:p>
     <w:p>
       <w:r>
@@ -487,7 +1826,7 @@
                     <pic:cNvPicPr/>
                   </pic:nvPicPr>
                   <pic:blipFill>
-                    <a:blip r:embed="rId4">
+                    <a:blip r:embed="rId8">
                       <a:extLst>
                         <a:ext uri="{28A0092B-C50C-407E-A947-70E740481C1C}">
                           <a14:useLocalDpi xmlns:a14="http://schemas.microsoft.com/office/drawing/2010/main" val="0"/>
@@ -542,13 +1881,11 @@
       <w:pPr>
         <w:pStyle w:val="Rubrik1"/>
       </w:pPr>
-      <w:r>
-        <w:lastRenderedPageBreak/>
+      <w:bookmarkStart w:id="4" w:name="_Toc124929765"/>
+      <w:r>
         <w:t>Plattformar</w:t>
       </w:r>
-      <w:r>
-        <w:br/>
-      </w:r>
+      <w:bookmarkEnd w:id="4"/>
     </w:p>
     <w:p>
       <w:r>
@@ -573,48 +1910,17 @@
       <w:r>
         <w:t xml:space="preserve"> </w:t>
       </w:r>
-      <w:proofErr w:type="spellStart"/>
-      <w:r>
-        <w:t>Acces</w:t>
-      </w:r>
-      <w:proofErr w:type="spellEnd"/>
-      <w:r>
-        <w:t xml:space="preserve">/SQL </w:t>
-      </w:r>
-      <w:proofErr w:type="spellStart"/>
-      <w:r>
-        <w:t>yog</w:t>
-      </w:r>
-      <w:proofErr w:type="spellEnd"/>
-      <w:r>
-        <w:t>?</w:t>
-      </w:r>
-    </w:p>
-    <w:p>
-      <w:pPr>
-        <w:pStyle w:val="Normalwebb"/>
-        <w:rPr>
-          <w:color w:val="000000"/>
-          <w:sz w:val="27"/>
-          <w:szCs w:val="27"/>
-          <w:lang w:val="sv-FI"/>
-        </w:rPr>
-      </w:pPr>
-      <w:r>
-        <w:rPr>
-          <w:color w:val="000000"/>
-          <w:sz w:val="27"/>
-          <w:szCs w:val="27"/>
-          <w:lang w:val="sv-FI"/>
-        </w:rPr>
-        <w:t>I vilken miljö ska applikationen utvecklas och i vilken miljö ska den publiceras (programmeringsspråk, databasmiljö, servrar…)?</w:t>
-      </w:r>
-      <w:r>
-        <w:rPr>
-          <w:color w:val="000000"/>
-          <w:sz w:val="27"/>
-          <w:szCs w:val="27"/>
-          <w:lang w:val="sv-FI"/>
+      <w:r>
+        <w:t>Acce</w:t>
+      </w:r>
+      <w:r>
+        <w:t>ss. Sen kommer den eventuellt publiceras på datanomservern.</w:t>
+      </w:r>
+      <w:r>
+        <w:rPr>
+          <w:color w:val="000000"/>
+          <w:sz w:val="27"/>
+          <w:szCs w:val="27"/>
         </w:rPr>
         <w:br/>
       </w:r>
@@ -623,7 +1929,6 @@
           <w:color w:val="000000"/>
           <w:sz w:val="27"/>
           <w:szCs w:val="27"/>
-          <w:lang w:val="sv-FI"/>
         </w:rPr>
         <w:br/>
       </w:r>
@@ -632,20 +1937,25 @@
       <w:pPr>
         <w:pStyle w:val="Rubrik1"/>
       </w:pPr>
-      <w:r>
+      <w:bookmarkStart w:id="5" w:name="_Toc124929766"/>
+      <w:r>
+        <w:lastRenderedPageBreak/>
         <w:t>Testning</w:t>
       </w:r>
+      <w:bookmarkEnd w:id="5"/>
+      <w:r>
+        <w:br/>
+      </w:r>
     </w:p>
     <w:p>
       <w:pPr>
         <w:pStyle w:val="Rubrik2"/>
       </w:pPr>
+      <w:bookmarkStart w:id="6" w:name="_Toc124929767"/>
       <w:r>
         <w:t>MILJÖER</w:t>
       </w:r>
-      <w:r>
-        <w:br/>
-      </w:r>
+      <w:bookmarkEnd w:id="6"/>
     </w:p>
     <w:p>
       <w:r>
@@ -655,36 +1965,16 @@
         <w:t xml:space="preserve">i Visual Studio och kommer sättas en begränsad skärmstorlek anpassat till programvaran. </w:t>
       </w:r>
     </w:p>
-    <w:p>
-      <w:pPr>
-        <w:pStyle w:val="Normalwebb"/>
-        <w:rPr>
-          <w:color w:val="000000"/>
-          <w:sz w:val="27"/>
-          <w:szCs w:val="27"/>
-          <w:lang w:val="sv-FI"/>
-        </w:rPr>
-      </w:pPr>
-      <w:r>
-        <w:rPr>
-          <w:color w:val="000000"/>
-          <w:sz w:val="27"/>
-          <w:szCs w:val="27"/>
-          <w:lang w:val="sv-FI"/>
-        </w:rPr>
-        <w:t>Vilka miljöer ska testas, vilka webbläsare, skärmstorlekar…</w:t>
-      </w:r>
-    </w:p>
+    <w:p/>
     <w:p>
       <w:pPr>
         <w:pStyle w:val="Rubrik2"/>
       </w:pPr>
+      <w:bookmarkStart w:id="7" w:name="_Toc124929768"/>
       <w:r>
         <w:t>ALTERNATIV</w:t>
       </w:r>
-      <w:r>
-        <w:br/>
-      </w:r>
+      <w:bookmarkEnd w:id="7"/>
     </w:p>
     <w:p>
       <w:r>
@@ -694,15 +1984,7 @@
         <w:t xml:space="preserve">tt utföra testen och det Jag kommer att testa är </w:t>
       </w:r>
       <w:r>
-        <w:t xml:space="preserve">just databaskoppling, att jag kan </w:t>
-      </w:r>
-      <w:proofErr w:type="spellStart"/>
-      <w:r>
-        <w:t>displaya</w:t>
-      </w:r>
-      <w:proofErr w:type="spellEnd"/>
-      <w:r>
-        <w:t xml:space="preserve"> vad som finns på databasen, att jag kan lägga till i databasen</w:t>
+        <w:t>just databaskoppling, att jag kan displaya vad som finns på databasen, att jag kan lägga till i databasen</w:t>
       </w:r>
       <w:r>
         <w:t xml:space="preserve">, spara och uppdatera i databasen. </w:t>
@@ -712,51 +1994,21 @@
       </w:r>
     </w:p>
     <w:p>
-      <w:pPr>
-        <w:pStyle w:val="Normalwebb"/>
-        <w:rPr>
-          <w:color w:val="000000"/>
-          <w:sz w:val="27"/>
-          <w:szCs w:val="27"/>
-          <w:lang w:val="sv-FI"/>
-        </w:rPr>
-      </w:pPr>
-      <w:r>
-        <w:rPr>
-          <w:color w:val="000000"/>
-          <w:sz w:val="27"/>
-          <w:szCs w:val="27"/>
-          <w:lang w:val="sv-FI"/>
-        </w:rPr>
-        <w:t>Vilka delar av applikationen ska testas och hur ska testen genomföras, vem ska utföra testen?</w:t>
-      </w:r>
-    </w:p>
-    <w:p>
-      <w:pPr>
-        <w:pStyle w:val="Normalwebb"/>
-        <w:rPr>
-          <w:color w:val="000000"/>
-          <w:sz w:val="27"/>
-          <w:szCs w:val="27"/>
-          <w:lang w:val="sv-FI"/>
-        </w:rPr>
-      </w:pPr>
       <w:r>
         <w:rPr>
           <w:noProof/>
           <w:color w:val="000000"/>
           <w:sz w:val="27"/>
           <w:szCs w:val="27"/>
-          <w:lang w:val="sv-FI"/>
         </w:rPr>
         <w:drawing>
-          <wp:anchor distT="0" distB="0" distL="114300" distR="114300" simplePos="0" relativeHeight="251660288" behindDoc="0" locked="0" layoutInCell="1" allowOverlap="1" wp14:anchorId="24FB3EF8" wp14:editId="36B2F76B">
+          <wp:anchor distT="0" distB="0" distL="114300" distR="114300" simplePos="0" relativeHeight="251660288" behindDoc="0" locked="0" layoutInCell="1" allowOverlap="1" wp14:anchorId="24FB3EF8" wp14:editId="62CF31EF">
             <wp:simplePos x="0" y="0"/>
             <wp:positionH relativeFrom="margin">
               <wp:align>center</wp:align>
             </wp:positionH>
             <wp:positionV relativeFrom="paragraph">
-              <wp:posOffset>531163</wp:posOffset>
+              <wp:posOffset>187046</wp:posOffset>
             </wp:positionV>
             <wp:extent cx="6551875" cy="2887596"/>
             <wp:effectExtent l="0" t="0" r="1905" b="8255"/>
@@ -781,7 +2033,7 @@
                     <pic:cNvPicPr/>
                   </pic:nvPicPr>
                   <pic:blipFill>
-                    <a:blip r:embed="rId5">
+                    <a:blip r:embed="rId9">
                       <a:extLst>
                         <a:ext uri="{28A0092B-C50C-407E-A947-70E740481C1C}">
                           <a14:useLocalDpi xmlns:a14="http://schemas.microsoft.com/office/drawing/2010/main" val="0"/>
@@ -813,59 +2065,1286 @@
           </wp:anchor>
         </w:drawing>
       </w:r>
-      <w:r>
+    </w:p>
+    <w:p>
+      <w:pPr>
+        <w:pStyle w:val="Rubrik1"/>
+      </w:pPr>
+    </w:p>
+    <w:p>
+      <w:pPr>
+        <w:pStyle w:val="Rubrik1"/>
+      </w:pPr>
+      <w:bookmarkStart w:id="8" w:name="_Toc124929769"/>
+      <w:r>
+        <w:t>Gränssnittet</w:t>
+      </w:r>
+      <w:bookmarkEnd w:id="8"/>
+    </w:p>
+    <w:p>
+      <w:pPr>
+        <w:pStyle w:val="Rubrik2"/>
+      </w:pPr>
+      <w:bookmarkStart w:id="9" w:name="_Toc124929770"/>
+      <w:r>
+        <w:t>BILDER</w:t>
+      </w:r>
+      <w:bookmarkEnd w:id="9"/>
+    </w:p>
+    <w:p>
+      <w:r>
+        <w:t xml:space="preserve">Det kommer inte att vara några som ”fysiska” bilder i programmet, utan det kommer vara rutor som dyker upp </w:t>
+      </w:r>
+      <w:r>
+        <w:t xml:space="preserve">och en ruta som displayar allt. Så ett fönster </w:t>
+      </w:r>
+      <w:r>
+        <w:t xml:space="preserve">ska visa all information, sen ska det finnas knappar för att lägga till länder, bilmärken </w:t>
+      </w:r>
+      <w:r>
+        <w:t xml:space="preserve">eller </w:t>
+      </w:r>
+      <w:r>
+        <w:t xml:space="preserve">bilmodeller. </w:t>
+      </w:r>
+      <w:r>
+        <w:t>Det ska komma upp ett varsitt fönsterför vad man ska lägga till</w:t>
+      </w:r>
+      <w:r>
+        <w:t>.</w:t>
+      </w:r>
+    </w:p>
+    <w:p>
+      <w:pPr>
+        <w:rPr>
+          <w:b/>
+          <w:bCs/>
+          <w:color w:val="000000"/>
+          <w:sz w:val="27"/>
+          <w:szCs w:val="27"/>
+        </w:rPr>
+      </w:pPr>
+      <w:r>
+        <w:rPr>
+          <w:b/>
+          <w:bCs/>
+          <w:color w:val="000000"/>
+          <w:sz w:val="27"/>
+          <w:szCs w:val="27"/>
+        </w:rPr>
+        <w:br w:type="page"/>
+      </w:r>
+    </w:p>
+    <w:p>
+      <w:pPr>
+        <w:jc w:val="center"/>
+        <w:rPr>
+          <w:b/>
+          <w:bCs/>
+          <w:color w:val="000000"/>
+          <w:sz w:val="27"/>
+          <w:szCs w:val="27"/>
+        </w:rPr>
+      </w:pPr>
+      <w:r>
+        <w:rPr>
+          <w:b/>
+          <w:bCs/>
+          <w:noProof/>
+          <w:color w:val="000000"/>
+          <w:sz w:val="27"/>
+          <w:szCs w:val="27"/>
+        </w:rPr>
+        <w:lastRenderedPageBreak/>
+        <w:drawing>
+          <wp:anchor distT="0" distB="0" distL="114300" distR="114300" simplePos="0" relativeHeight="251662336" behindDoc="0" locked="0" layoutInCell="1" allowOverlap="1" wp14:anchorId="5B94D70E" wp14:editId="029317A6">
+            <wp:simplePos x="0" y="0"/>
+            <wp:positionH relativeFrom="margin">
+              <wp:posOffset>167640</wp:posOffset>
+            </wp:positionH>
+            <wp:positionV relativeFrom="paragraph">
+              <wp:posOffset>301625</wp:posOffset>
+            </wp:positionV>
+            <wp:extent cx="5394960" cy="2562860"/>
+            <wp:effectExtent l="0" t="0" r="0" b="8890"/>
+            <wp:wrapTopAndBottom/>
+            <wp:docPr id="5" name="Bildobjekt 5"/>
+            <wp:cNvGraphicFramePr>
+              <a:graphicFrameLocks xmlns:a="http://schemas.openxmlformats.org/drawingml/2006/main" noChangeAspect="1"/>
+            </wp:cNvGraphicFramePr>
+            <a:graphic xmlns:a="http://schemas.openxmlformats.org/drawingml/2006/main">
+              <a:graphicData uri="http://schemas.openxmlformats.org/drawingml/2006/picture">
+                <pic:pic xmlns:pic="http://schemas.openxmlformats.org/drawingml/2006/picture">
+                  <pic:nvPicPr>
+                    <pic:cNvPr id="5" name="Bildobjekt 5"/>
+                    <pic:cNvPicPr/>
+                  </pic:nvPicPr>
+                  <pic:blipFill>
+                    <a:blip r:embed="rId10">
+                      <a:extLst>
+                        <a:ext uri="{28A0092B-C50C-407E-A947-70E740481C1C}">
+                          <a14:useLocalDpi xmlns:a14="http://schemas.microsoft.com/office/drawing/2010/main" val="0"/>
+                        </a:ext>
+                      </a:extLst>
+                    </a:blip>
+                    <a:stretch>
+                      <a:fillRect/>
+                    </a:stretch>
+                  </pic:blipFill>
+                  <pic:spPr>
+                    <a:xfrm>
+                      <a:off x="0" y="0"/>
+                      <a:ext cx="5394960" cy="2562860"/>
+                    </a:xfrm>
+                    <a:prstGeom prst="rect">
+                      <a:avLst/>
+                    </a:prstGeom>
+                  </pic:spPr>
+                </pic:pic>
+              </a:graphicData>
+            </a:graphic>
+            <wp14:sizeRelH relativeFrom="margin">
+              <wp14:pctWidth>0</wp14:pctWidth>
+            </wp14:sizeRelH>
+          </wp:anchor>
+        </w:drawing>
+      </w:r>
+      <w:r>
+        <w:rPr>
+          <w:b/>
+          <w:bCs/>
+          <w:color w:val="000000"/>
+          <w:sz w:val="27"/>
+          <w:szCs w:val="27"/>
+        </w:rPr>
+        <w:t>Listan</w:t>
+      </w:r>
+    </w:p>
+    <w:p>
+      <w:pPr>
+        <w:jc w:val="center"/>
+        <w:rPr>
+          <w:b/>
+          <w:bCs/>
+          <w:color w:val="000000"/>
+          <w:sz w:val="27"/>
+          <w:szCs w:val="27"/>
+        </w:rPr>
+      </w:pPr>
+    </w:p>
+    <w:p/>
+    <w:p>
+      <w:pPr>
+        <w:jc w:val="center"/>
+        <w:rPr>
+          <w:b/>
+          <w:bCs/>
+          <w:color w:val="000000"/>
+          <w:sz w:val="27"/>
+          <w:szCs w:val="27"/>
+        </w:rPr>
+      </w:pPr>
+      <w:r>
+        <w:rPr>
+          <w:b/>
+          <w:bCs/>
+          <w:noProof/>
+          <w:color w:val="000000"/>
+          <w:sz w:val="27"/>
+          <w:szCs w:val="27"/>
+        </w:rPr>
+        <w:drawing>
+          <wp:anchor distT="0" distB="0" distL="114300" distR="114300" simplePos="0" relativeHeight="251663360" behindDoc="0" locked="0" layoutInCell="1" allowOverlap="1" wp14:anchorId="12F4D3E0" wp14:editId="38310AA9">
+            <wp:simplePos x="0" y="0"/>
+            <wp:positionH relativeFrom="margin">
+              <wp:align>center</wp:align>
+            </wp:positionH>
+            <wp:positionV relativeFrom="paragraph">
+              <wp:posOffset>314436</wp:posOffset>
+            </wp:positionV>
+            <wp:extent cx="2719070" cy="2023745"/>
+            <wp:effectExtent l="0" t="0" r="5080" b="0"/>
+            <wp:wrapTopAndBottom/>
+            <wp:docPr id="7" name="Bildobjekt 7"/>
+            <wp:cNvGraphicFramePr>
+              <a:graphicFrameLocks xmlns:a="http://schemas.openxmlformats.org/drawingml/2006/main" noChangeAspect="1"/>
+            </wp:cNvGraphicFramePr>
+            <a:graphic xmlns:a="http://schemas.openxmlformats.org/drawingml/2006/main">
+              <a:graphicData uri="http://schemas.openxmlformats.org/drawingml/2006/picture">
+                <pic:pic xmlns:pic="http://schemas.openxmlformats.org/drawingml/2006/picture">
+                  <pic:nvPicPr>
+                    <pic:cNvPr id="7" name="Bildobjekt 7"/>
+                    <pic:cNvPicPr/>
+                  </pic:nvPicPr>
+                  <pic:blipFill>
+                    <a:blip r:embed="rId11">
+                      <a:extLst>
+                        <a:ext uri="{28A0092B-C50C-407E-A947-70E740481C1C}">
+                          <a14:useLocalDpi xmlns:a14="http://schemas.microsoft.com/office/drawing/2010/main" val="0"/>
+                        </a:ext>
+                      </a:extLst>
+                    </a:blip>
+                    <a:stretch>
+                      <a:fillRect/>
+                    </a:stretch>
+                  </pic:blipFill>
+                  <pic:spPr>
+                    <a:xfrm>
+                      <a:off x="0" y="0"/>
+                      <a:ext cx="2719070" cy="2023745"/>
+                    </a:xfrm>
+                    <a:prstGeom prst="rect">
+                      <a:avLst/>
+                    </a:prstGeom>
+                  </pic:spPr>
+                </pic:pic>
+              </a:graphicData>
+            </a:graphic>
+            <wp14:sizeRelH relativeFrom="margin">
+              <wp14:pctWidth>0</wp14:pctWidth>
+            </wp14:sizeRelH>
+            <wp14:sizeRelV relativeFrom="margin">
+              <wp14:pctHeight>0</wp14:pctHeight>
+            </wp14:sizeRelV>
+          </wp:anchor>
+        </w:drawing>
+      </w:r>
+      <w:r>
+        <w:rPr>
+          <w:b/>
+          <w:bCs/>
+          <w:color w:val="000000"/>
+          <w:sz w:val="27"/>
+          <w:szCs w:val="27"/>
+        </w:rPr>
+        <w:t>New Country</w:t>
+      </w:r>
+    </w:p>
+    <w:p>
+      <w:pPr>
+        <w:rPr>
+          <w:b/>
+          <w:bCs/>
+          <w:color w:val="000000"/>
+          <w:sz w:val="27"/>
+          <w:szCs w:val="27"/>
+        </w:rPr>
+      </w:pPr>
+    </w:p>
+    <w:p>
+      <w:pPr>
+        <w:jc w:val="center"/>
+        <w:rPr>
+          <w:b/>
+          <w:bCs/>
+          <w:color w:val="000000"/>
+          <w:sz w:val="27"/>
+          <w:szCs w:val="27"/>
+        </w:rPr>
+      </w:pPr>
+    </w:p>
+    <w:p>
+      <w:pPr>
+        <w:jc w:val="center"/>
+        <w:rPr>
+          <w:b/>
+          <w:bCs/>
+          <w:color w:val="000000"/>
+          <w:sz w:val="27"/>
+          <w:szCs w:val="27"/>
+        </w:rPr>
+      </w:pPr>
+      <w:r>
+        <w:rPr>
+          <w:b/>
+          <w:bCs/>
+          <w:noProof/>
+          <w:color w:val="000000"/>
+          <w:sz w:val="27"/>
+          <w:szCs w:val="27"/>
+        </w:rPr>
+        <w:drawing>
+          <wp:anchor distT="0" distB="0" distL="114300" distR="114300" simplePos="0" relativeHeight="251664384" behindDoc="0" locked="0" layoutInCell="1" allowOverlap="1" wp14:anchorId="13358FB0" wp14:editId="2761B703">
+            <wp:simplePos x="0" y="0"/>
+            <wp:positionH relativeFrom="margin">
+              <wp:posOffset>1652905</wp:posOffset>
+            </wp:positionH>
+            <wp:positionV relativeFrom="paragraph">
+              <wp:posOffset>262890</wp:posOffset>
+            </wp:positionV>
+            <wp:extent cx="2420620" cy="2110105"/>
+            <wp:effectExtent l="0" t="0" r="0" b="4445"/>
+            <wp:wrapTopAndBottom/>
+            <wp:docPr id="9" name="Bildobjekt 9"/>
+            <wp:cNvGraphicFramePr>
+              <a:graphicFrameLocks xmlns:a="http://schemas.openxmlformats.org/drawingml/2006/main" noChangeAspect="1"/>
+            </wp:cNvGraphicFramePr>
+            <a:graphic xmlns:a="http://schemas.openxmlformats.org/drawingml/2006/main">
+              <a:graphicData uri="http://schemas.openxmlformats.org/drawingml/2006/picture">
+                <pic:pic xmlns:pic="http://schemas.openxmlformats.org/drawingml/2006/picture">
+                  <pic:nvPicPr>
+                    <pic:cNvPr id="9" name="Bildobjekt 9"/>
+                    <pic:cNvPicPr/>
+                  </pic:nvPicPr>
+                  <pic:blipFill>
+                    <a:blip r:embed="rId12">
+                      <a:extLst>
+                        <a:ext uri="{28A0092B-C50C-407E-A947-70E740481C1C}">
+                          <a14:useLocalDpi xmlns:a14="http://schemas.microsoft.com/office/drawing/2010/main" val="0"/>
+                        </a:ext>
+                      </a:extLst>
+                    </a:blip>
+                    <a:stretch>
+                      <a:fillRect/>
+                    </a:stretch>
+                  </pic:blipFill>
+                  <pic:spPr>
+                    <a:xfrm>
+                      <a:off x="0" y="0"/>
+                      <a:ext cx="2420620" cy="2110105"/>
+                    </a:xfrm>
+                    <a:prstGeom prst="rect">
+                      <a:avLst/>
+                    </a:prstGeom>
+                  </pic:spPr>
+                </pic:pic>
+              </a:graphicData>
+            </a:graphic>
+            <wp14:sizeRelH relativeFrom="margin">
+              <wp14:pctWidth>0</wp14:pctWidth>
+            </wp14:sizeRelH>
+            <wp14:sizeRelV relativeFrom="margin">
+              <wp14:pctHeight>0</wp14:pctHeight>
+            </wp14:sizeRelV>
+          </wp:anchor>
+        </w:drawing>
+      </w:r>
+      <w:r>
+        <w:rPr>
+          <w:b/>
+          <w:bCs/>
+          <w:color w:val="000000"/>
+          <w:sz w:val="27"/>
+          <w:szCs w:val="27"/>
+        </w:rPr>
+        <w:t>New Carbrand</w:t>
+      </w:r>
+    </w:p>
+    <w:p>
+      <w:pPr>
+        <w:jc w:val="center"/>
+        <w:rPr>
+          <w:b/>
+          <w:bCs/>
+          <w:color w:val="000000"/>
+          <w:sz w:val="27"/>
+          <w:szCs w:val="27"/>
+        </w:rPr>
+      </w:pPr>
+      <w:r>
+        <w:rPr>
+          <w:b/>
+          <w:bCs/>
+          <w:noProof/>
+          <w:color w:val="000000"/>
+          <w:sz w:val="27"/>
+          <w:szCs w:val="27"/>
+        </w:rPr>
+        <w:lastRenderedPageBreak/>
+        <w:drawing>
+          <wp:anchor distT="0" distB="0" distL="114300" distR="114300" simplePos="0" relativeHeight="251665408" behindDoc="0" locked="0" layoutInCell="1" allowOverlap="1" wp14:anchorId="06237C59" wp14:editId="1247CBCF">
+            <wp:simplePos x="0" y="0"/>
+            <wp:positionH relativeFrom="margin">
+              <wp:align>center</wp:align>
+            </wp:positionH>
+            <wp:positionV relativeFrom="paragraph">
+              <wp:posOffset>418300</wp:posOffset>
+            </wp:positionV>
+            <wp:extent cx="2520315" cy="3235325"/>
+            <wp:effectExtent l="0" t="0" r="0" b="3175"/>
+            <wp:wrapTopAndBottom/>
+            <wp:docPr id="11" name="Bildobjekt 11"/>
+            <wp:cNvGraphicFramePr>
+              <a:graphicFrameLocks xmlns:a="http://schemas.openxmlformats.org/drawingml/2006/main" noChangeAspect="1"/>
+            </wp:cNvGraphicFramePr>
+            <a:graphic xmlns:a="http://schemas.openxmlformats.org/drawingml/2006/main">
+              <a:graphicData uri="http://schemas.openxmlformats.org/drawingml/2006/picture">
+                <pic:pic xmlns:pic="http://schemas.openxmlformats.org/drawingml/2006/picture">
+                  <pic:nvPicPr>
+                    <pic:cNvPr id="11" name="Bildobjekt 11"/>
+                    <pic:cNvPicPr/>
+                  </pic:nvPicPr>
+                  <pic:blipFill>
+                    <a:blip r:embed="rId13">
+                      <a:extLst>
+                        <a:ext uri="{28A0092B-C50C-407E-A947-70E740481C1C}">
+                          <a14:useLocalDpi xmlns:a14="http://schemas.microsoft.com/office/drawing/2010/main" val="0"/>
+                        </a:ext>
+                      </a:extLst>
+                    </a:blip>
+                    <a:stretch>
+                      <a:fillRect/>
+                    </a:stretch>
+                  </pic:blipFill>
+                  <pic:spPr>
+                    <a:xfrm>
+                      <a:off x="0" y="0"/>
+                      <a:ext cx="2520315" cy="3235325"/>
+                    </a:xfrm>
+                    <a:prstGeom prst="rect">
+                      <a:avLst/>
+                    </a:prstGeom>
+                  </pic:spPr>
+                </pic:pic>
+              </a:graphicData>
+            </a:graphic>
+            <wp14:sizeRelH relativeFrom="margin">
+              <wp14:pctWidth>0</wp14:pctWidth>
+            </wp14:sizeRelH>
+            <wp14:sizeRelV relativeFrom="margin">
+              <wp14:pctHeight>0</wp14:pctHeight>
+            </wp14:sizeRelV>
+          </wp:anchor>
+        </w:drawing>
+      </w:r>
+      <w:r>
+        <w:rPr>
+          <w:b/>
+          <w:bCs/>
+          <w:color w:val="000000"/>
+          <w:sz w:val="27"/>
+          <w:szCs w:val="27"/>
+        </w:rPr>
+        <w:t xml:space="preserve">New Car </w:t>
+      </w:r>
+      <w:proofErr w:type="spellStart"/>
+      <w:r>
+        <w:rPr>
+          <w:b/>
+          <w:bCs/>
+          <w:color w:val="000000"/>
+          <w:sz w:val="27"/>
+          <w:szCs w:val="27"/>
+        </w:rPr>
+        <w:t>Model</w:t>
+      </w:r>
+      <w:proofErr w:type="spellEnd"/>
+    </w:p>
+    <w:p>
+      <w:pPr>
+        <w:jc w:val="center"/>
+        <w:rPr>
+          <w:b/>
+          <w:bCs/>
+          <w:color w:val="000000"/>
+          <w:sz w:val="27"/>
+          <w:szCs w:val="27"/>
+        </w:rPr>
+      </w:pPr>
+    </w:p>
+    <w:p>
+      <w:pPr>
+        <w:jc w:val="center"/>
+        <w:rPr>
+          <w:b/>
+          <w:bCs/>
+          <w:color w:val="000000"/>
+          <w:sz w:val="27"/>
+          <w:szCs w:val="27"/>
+        </w:rPr>
+      </w:pPr>
+    </w:p>
+    <w:p>
+      <w:pPr>
+        <w:jc w:val="center"/>
+        <w:rPr>
+          <w:b/>
+          <w:bCs/>
+          <w:color w:val="000000"/>
+          <w:sz w:val="27"/>
+          <w:szCs w:val="27"/>
+        </w:rPr>
+      </w:pPr>
+      <w:r>
+        <w:rPr>
+          <w:b/>
+          <w:bCs/>
+          <w:noProof/>
+          <w:color w:val="000000"/>
+          <w:sz w:val="27"/>
+          <w:szCs w:val="27"/>
+        </w:rPr>
+        <w:drawing>
+          <wp:anchor distT="0" distB="0" distL="114300" distR="114300" simplePos="0" relativeHeight="251666432" behindDoc="0" locked="0" layoutInCell="1" allowOverlap="1" wp14:anchorId="67368C6A" wp14:editId="509542D0">
+            <wp:simplePos x="0" y="0"/>
+            <wp:positionH relativeFrom="margin">
+              <wp:posOffset>1287780</wp:posOffset>
+            </wp:positionH>
+            <wp:positionV relativeFrom="paragraph">
+              <wp:posOffset>372745</wp:posOffset>
+            </wp:positionV>
+            <wp:extent cx="3156585" cy="2081530"/>
+            <wp:effectExtent l="0" t="0" r="5715" b="0"/>
+            <wp:wrapTopAndBottom/>
+            <wp:docPr id="13" name="Bildobjekt 13"/>
+            <wp:cNvGraphicFramePr>
+              <a:graphicFrameLocks xmlns:a="http://schemas.openxmlformats.org/drawingml/2006/main" noChangeAspect="1"/>
+            </wp:cNvGraphicFramePr>
+            <a:graphic xmlns:a="http://schemas.openxmlformats.org/drawingml/2006/main">
+              <a:graphicData uri="http://schemas.openxmlformats.org/drawingml/2006/picture">
+                <pic:pic xmlns:pic="http://schemas.openxmlformats.org/drawingml/2006/picture">
+                  <pic:nvPicPr>
+                    <pic:cNvPr id="13" name="Bildobjekt 13"/>
+                    <pic:cNvPicPr/>
+                  </pic:nvPicPr>
+                  <pic:blipFill>
+                    <a:blip r:embed="rId14">
+                      <a:extLst>
+                        <a:ext uri="{28A0092B-C50C-407E-A947-70E740481C1C}">
+                          <a14:useLocalDpi xmlns:a14="http://schemas.microsoft.com/office/drawing/2010/main" val="0"/>
+                        </a:ext>
+                      </a:extLst>
+                    </a:blip>
+                    <a:stretch>
+                      <a:fillRect/>
+                    </a:stretch>
+                  </pic:blipFill>
+                  <pic:spPr>
+                    <a:xfrm>
+                      <a:off x="0" y="0"/>
+                      <a:ext cx="3156585" cy="2081530"/>
+                    </a:xfrm>
+                    <a:prstGeom prst="rect">
+                      <a:avLst/>
+                    </a:prstGeom>
+                  </pic:spPr>
+                </pic:pic>
+              </a:graphicData>
+            </a:graphic>
+            <wp14:sizeRelH relativeFrom="margin">
+              <wp14:pctWidth>0</wp14:pctWidth>
+            </wp14:sizeRelH>
+            <wp14:sizeRelV relativeFrom="margin">
+              <wp14:pctHeight>0</wp14:pctHeight>
+            </wp14:sizeRelV>
+          </wp:anchor>
+        </w:drawing>
+      </w:r>
+      <w:r>
+        <w:rPr>
+          <w:b/>
+          <w:bCs/>
+          <w:color w:val="000000"/>
+          <w:sz w:val="27"/>
+          <w:szCs w:val="27"/>
+        </w:rPr>
+        <w:t>Change/</w:t>
+      </w:r>
+      <w:proofErr w:type="spellStart"/>
+      <w:r>
+        <w:rPr>
+          <w:b/>
+          <w:bCs/>
+          <w:color w:val="000000"/>
+          <w:sz w:val="27"/>
+          <w:szCs w:val="27"/>
+        </w:rPr>
+        <w:t>Delete</w:t>
+      </w:r>
+      <w:proofErr w:type="spellEnd"/>
+    </w:p>
+    <w:p>
+      <w:pPr>
+        <w:jc w:val="center"/>
+        <w:rPr>
+          <w:b/>
+          <w:bCs/>
+          <w:color w:val="000000"/>
+          <w:sz w:val="27"/>
+          <w:szCs w:val="27"/>
+        </w:rPr>
+      </w:pPr>
+    </w:p>
+    <w:p>
+      <w:pPr>
+        <w:jc w:val="center"/>
+        <w:rPr>
+          <w:b/>
+          <w:bCs/>
+          <w:color w:val="000000"/>
+          <w:sz w:val="27"/>
+          <w:szCs w:val="27"/>
+        </w:rPr>
+      </w:pPr>
+    </w:p>
+    <w:p>
+      <w:pPr>
+        <w:jc w:val="center"/>
+        <w:rPr>
+          <w:b/>
+          <w:bCs/>
+          <w:color w:val="000000"/>
+          <w:sz w:val="27"/>
+          <w:szCs w:val="27"/>
+        </w:rPr>
+      </w:pPr>
+    </w:p>
+    <w:p>
+      <w:pPr>
+        <w:pStyle w:val="Normalwebb"/>
+        <w:jc w:val="center"/>
         <w:rPr>
           <w:color w:val="000000"/>
           <w:sz w:val="27"/>
           <w:szCs w:val="27"/>
           <w:lang w:val="sv-FI"/>
         </w:rPr>
-        <w:t>Bifoga gärna en testplan!</w:t>
-      </w:r>
-    </w:p>
+      </w:pPr>
+      <w:r>
+        <w:rPr>
+          <w:color w:val="000000"/>
+          <w:sz w:val="27"/>
+          <w:szCs w:val="27"/>
+          <w:lang w:val="sv-FI"/>
+        </w:rPr>
+        <w:br/>
+      </w:r>
+    </w:p>
+    <w:p>
+      <w:pPr>
+        <w:pStyle w:val="Rubrik2"/>
+      </w:pPr>
+      <w:bookmarkStart w:id="10" w:name="_Toc124929771"/>
+      <w:r>
+        <w:rPr>
+          <w:noProof/>
+        </w:rPr>
+        <w:lastRenderedPageBreak/>
+        <w:drawing>
+          <wp:anchor distT="0" distB="0" distL="114300" distR="114300" simplePos="0" relativeHeight="251667456" behindDoc="0" locked="0" layoutInCell="1" allowOverlap="1" wp14:anchorId="7F93A5EF" wp14:editId="2A033EBF">
+            <wp:simplePos x="0" y="0"/>
+            <wp:positionH relativeFrom="margin">
+              <wp:align>center</wp:align>
+            </wp:positionH>
+            <wp:positionV relativeFrom="paragraph">
+              <wp:posOffset>193</wp:posOffset>
+            </wp:positionV>
+            <wp:extent cx="6388735" cy="3689350"/>
+            <wp:effectExtent l="0" t="0" r="0" b="6350"/>
+            <wp:wrapSquare wrapText="bothSides"/>
+            <wp:docPr id="14" name="Bildobjekt 14"/>
+            <wp:cNvGraphicFramePr>
+              <a:graphicFrameLocks xmlns:a="http://schemas.openxmlformats.org/drawingml/2006/main" noChangeAspect="1"/>
+            </wp:cNvGraphicFramePr>
+            <a:graphic xmlns:a="http://schemas.openxmlformats.org/drawingml/2006/main">
+              <a:graphicData uri="http://schemas.openxmlformats.org/drawingml/2006/picture">
+                <pic:pic xmlns:pic="http://schemas.openxmlformats.org/drawingml/2006/picture">
+                  <pic:nvPicPr>
+                    <pic:cNvPr id="14" name="Bildobjekt 14"/>
+                    <pic:cNvPicPr/>
+                  </pic:nvPicPr>
+                  <pic:blipFill>
+                    <a:blip r:embed="rId15">
+                      <a:extLst>
+                        <a:ext uri="{28A0092B-C50C-407E-A947-70E740481C1C}">
+                          <a14:useLocalDpi xmlns:a14="http://schemas.microsoft.com/office/drawing/2010/main" val="0"/>
+                        </a:ext>
+                      </a:extLst>
+                    </a:blip>
+                    <a:stretch>
+                      <a:fillRect/>
+                    </a:stretch>
+                  </pic:blipFill>
+                  <pic:spPr>
+                    <a:xfrm>
+                      <a:off x="0" y="0"/>
+                      <a:ext cx="6388735" cy="3689350"/>
+                    </a:xfrm>
+                    <a:prstGeom prst="rect">
+                      <a:avLst/>
+                    </a:prstGeom>
+                  </pic:spPr>
+                </pic:pic>
+              </a:graphicData>
+            </a:graphic>
+            <wp14:sizeRelH relativeFrom="margin">
+              <wp14:pctWidth>0</wp14:pctWidth>
+            </wp14:sizeRelH>
+            <wp14:sizeRelV relativeFrom="margin">
+              <wp14:pctHeight>0</wp14:pctHeight>
+            </wp14:sizeRelV>
+          </wp:anchor>
+        </w:drawing>
+      </w:r>
+      <w:bookmarkEnd w:id="10"/>
+    </w:p>
+    <w:p>
+      <w:pPr>
+        <w:pStyle w:val="Rubrik2"/>
+      </w:pPr>
+    </w:p>
+    <w:p>
+      <w:pPr>
+        <w:pStyle w:val="Rubrik2"/>
+      </w:pPr>
+    </w:p>
+    <w:p>
+      <w:pPr>
+        <w:pStyle w:val="Rubrik2"/>
+      </w:pPr>
+      <w:bookmarkStart w:id="11" w:name="_Toc124929772"/>
+      <w:r>
+        <w:t>NAVIGERING</w:t>
+      </w:r>
+      <w:bookmarkEnd w:id="11"/>
+    </w:p>
+    <w:p>
+      <w:r>
+        <w:t>Navigeringen sker genom</w:t>
+      </w:r>
+      <w:r>
+        <w:t xml:space="preserve"> ”new” eller ”Undo”</w:t>
+      </w:r>
+      <w:r>
+        <w:t xml:space="preserve"> knappar eller ”plustecken” beroende på om man vill se mera information om </w:t>
+      </w:r>
+      <w:r>
+        <w:t xml:space="preserve">en bilmodell eller knappar om man vill lägga till något i listan. </w:t>
+      </w:r>
+      <w:r>
+        <w:rPr>
+          <w:color w:val="000000"/>
+          <w:sz w:val="27"/>
+          <w:szCs w:val="27"/>
+        </w:rPr>
+        <w:br/>
+      </w:r>
+    </w:p>
+    <w:p>
+      <w:pPr>
+        <w:pStyle w:val="Rubrik2"/>
+      </w:pPr>
+      <w:bookmarkStart w:id="12" w:name="_Toc124929773"/>
+      <w:r>
+        <w:t>FUNKTIONER</w:t>
+      </w:r>
+      <w:bookmarkEnd w:id="12"/>
+    </w:p>
+    <w:p>
+      <w:r>
+        <w:t>När man startar upp programmet så dyker det upp en lista och ett displayblock som visar alla länder, bilmärken inom län</w:t>
+      </w:r>
+      <w:r>
+        <w:t xml:space="preserve">derna och bilmodellerna inom bilmärkena. Sen finns det </w:t>
+      </w:r>
+      <w:r>
+        <w:t>fyra knappar som man kan lägga till ett land, eller ett bilmärke eller en bilmodell och även om man ska ändra på ett land.</w:t>
+      </w:r>
+      <w:r>
+        <w:t xml:space="preserve"> Så man kan skapa nya länder, bilmärken eller bilmodeller och man kan ta sig tillbaka.</w:t>
+      </w:r>
+    </w:p>
+    <w:p>
+      <w:r>
+        <w:t>Man kan även ändra eller ta bort ett land.</w:t>
+      </w:r>
+    </w:p>
+    <w:p/>
     <w:p>
       <w:pPr>
         <w:pStyle w:val="Rubrik1"/>
       </w:pPr>
+      <w:bookmarkStart w:id="13" w:name="_Toc124929774"/>
+      <w:r>
+        <w:t>Information</w:t>
+      </w:r>
+      <w:bookmarkEnd w:id="13"/>
+    </w:p>
+    <w:p>
+      <w:r>
+        <w:t>Programmet hantera</w:t>
+      </w:r>
+      <w:r>
+        <w:t xml:space="preserve"> datatyper</w:t>
+      </w:r>
+      <w:r>
+        <w:t>na varchar och integer som visas och skrivs in med namn (text) och olika värden som motorstorlekar och förbrukning (siffror) men också idn</w:t>
+      </w:r>
+      <w:r>
+        <w:t xml:space="preserve"> som kopplar ihop </w:t>
+      </w:r>
+      <w:r>
+        <w:t xml:space="preserve">tabellerna </w:t>
+      </w:r>
+      <w:r>
+        <w:t>så det kan displayas ut.</w:t>
+      </w:r>
+    </w:p>
+    <w:p>
+      <w:r>
+        <w:rPr>
+          <w:color w:val="000000"/>
+          <w:sz w:val="27"/>
+          <w:szCs w:val="27"/>
+        </w:rPr>
+        <w:br/>
+      </w:r>
+    </w:p>
+    <w:p>
+      <w:pPr>
+        <w:pStyle w:val="Rubrik2"/>
+      </w:pPr>
+      <w:bookmarkStart w:id="14" w:name="_Toc124929775"/>
       <w:r>
         <w:lastRenderedPageBreak/>
-        <w:t>Gränssnittet</w:t>
+        <w:t>DATAMODELL</w:t>
+      </w:r>
+      <w:bookmarkEnd w:id="14"/>
+    </w:p>
+    <w:p>
+      <w:r>
+        <w:t>Datamodellen bes</w:t>
+      </w:r>
+      <w:r>
+        <w:t xml:space="preserve">tår av </w:t>
+      </w:r>
+      <w:r>
+        <w:t>fyra</w:t>
+      </w:r>
+      <w:r>
+        <w:t xml:space="preserve"> tabeller som </w:t>
+      </w:r>
+      <w:r>
+        <w:t xml:space="preserve">hanterar vilka länder, bilmärken och bilmodeller som ska visas. Även övrig information om bilmodellerna som namn, drivmedel, motorstorlek osv. Tabellen länder kommer kopplas ihop med bilmärken så man kan se vilket bilmärke hör till vilket land via id. Bilmärken tabellen kommer kopplas ihop med bilmodeller tabellen så man kan se vilket bilmärke en bilmodell hör till via id. </w:t>
+      </w:r>
+    </w:p>
+    <w:p>
+      <w:r>
+        <w:t xml:space="preserve">Sen kommer en årsmodell tabell kopplas ihop med bilmodeller tabellen så man kan ha en drop down lista med vilken årsmodell en bilmodell har när man skapar en ny bilmodell. </w:t>
+      </w:r>
+    </w:p>
+    <w:p>
+      <w:r>
+        <w:rPr>
+          <w:noProof/>
+        </w:rPr>
+        <w:drawing>
+          <wp:anchor distT="0" distB="0" distL="114300" distR="114300" simplePos="0" relativeHeight="251661312" behindDoc="0" locked="0" layoutInCell="1" allowOverlap="1" wp14:anchorId="440A242C" wp14:editId="661CA50D">
+            <wp:simplePos x="0" y="0"/>
+            <wp:positionH relativeFrom="column">
+              <wp:posOffset>0</wp:posOffset>
+            </wp:positionH>
+            <wp:positionV relativeFrom="paragraph">
+              <wp:posOffset>3683</wp:posOffset>
+            </wp:positionV>
+            <wp:extent cx="5731510" cy="2458720"/>
+            <wp:effectExtent l="0" t="0" r="2540" b="0"/>
+            <wp:wrapThrough wrapText="bothSides">
+              <wp:wrapPolygon edited="0">
+                <wp:start x="0" y="0"/>
+                <wp:lineTo x="0" y="21421"/>
+                <wp:lineTo x="21538" y="21421"/>
+                <wp:lineTo x="21538" y="0"/>
+                <wp:lineTo x="0" y="0"/>
+              </wp:wrapPolygon>
+            </wp:wrapThrough>
+            <wp:docPr id="3" name="Bildobjekt 3"/>
+            <wp:cNvGraphicFramePr>
+              <a:graphicFrameLocks xmlns:a="http://schemas.openxmlformats.org/drawingml/2006/main" noChangeAspect="1"/>
+            </wp:cNvGraphicFramePr>
+            <a:graphic xmlns:a="http://schemas.openxmlformats.org/drawingml/2006/main">
+              <a:graphicData uri="http://schemas.openxmlformats.org/drawingml/2006/picture">
+                <pic:pic xmlns:pic="http://schemas.openxmlformats.org/drawingml/2006/picture">
+                  <pic:nvPicPr>
+                    <pic:cNvPr id="3" name="Bildobjekt 3"/>
+                    <pic:cNvPicPr/>
+                  </pic:nvPicPr>
+                  <pic:blipFill>
+                    <a:blip r:embed="rId16">
+                      <a:extLst>
+                        <a:ext uri="{28A0092B-C50C-407E-A947-70E740481C1C}">
+                          <a14:useLocalDpi xmlns:a14="http://schemas.microsoft.com/office/drawing/2010/main" val="0"/>
+                        </a:ext>
+                      </a:extLst>
+                    </a:blip>
+                    <a:stretch>
+                      <a:fillRect/>
+                    </a:stretch>
+                  </pic:blipFill>
+                  <pic:spPr>
+                    <a:xfrm>
+                      <a:off x="0" y="0"/>
+                      <a:ext cx="5731510" cy="2458720"/>
+                    </a:xfrm>
+                    <a:prstGeom prst="rect">
+                      <a:avLst/>
+                    </a:prstGeom>
+                  </pic:spPr>
+                </pic:pic>
+              </a:graphicData>
+            </a:graphic>
+          </wp:anchor>
+        </w:drawing>
+      </w:r>
+      <w:r>
+        <w:rPr>
+          <w:color w:val="000000"/>
+          <w:sz w:val="27"/>
+          <w:szCs w:val="27"/>
+        </w:rPr>
+        <w:br/>
       </w:r>
     </w:p>
     <w:p>
       <w:pPr>
         <w:pStyle w:val="Rubrik2"/>
       </w:pPr>
-      <w:r>
-        <w:t>BILDER</w:t>
-      </w:r>
-      <w:r>
+      <w:bookmarkStart w:id="15" w:name="_Toc124929776"/>
+      <w:r>
+        <w:t>TABELLBESKRIVNINGAR</w:t>
+      </w:r>
+      <w:bookmarkEnd w:id="15"/>
+    </w:p>
+    <w:p>
+      <w:r>
+        <w:t xml:space="preserve">I databasen finns tabellerna: </w:t>
+      </w:r>
+      <w:r>
+        <w:rPr>
+          <w:i/>
+          <w:iCs/>
+        </w:rPr>
+        <w:t>countries, car_brands, year_model &amp; car_models</w:t>
+      </w:r>
+      <w:r>
+        <w:t xml:space="preserve">. </w:t>
+      </w:r>
+    </w:p>
+    <w:p>
+      <w:r>
+        <w:rPr>
+          <w:b/>
+          <w:bCs/>
+        </w:rPr>
+        <w:t xml:space="preserve">Countries </w:t>
+      </w:r>
+      <w:r>
+        <w:t>tabellen består av en PK –</w:t>
+      </w:r>
+      <w:r>
+        <w:rPr>
+          <w:i/>
+          <w:iCs/>
+        </w:rPr>
+        <w:t xml:space="preserve"> CountryId</w:t>
+      </w:r>
+      <w:r>
+        <w:t xml:space="preserve"> som är Integer </w:t>
+      </w:r>
+      <w:r>
+        <w:t xml:space="preserve">och blir idt, </w:t>
+      </w:r>
+      <w:r>
+        <w:t xml:space="preserve">en </w:t>
+      </w:r>
+      <w:r>
+        <w:rPr>
+          <w:i/>
+          <w:iCs/>
+        </w:rPr>
+        <w:t xml:space="preserve">Name </w:t>
+      </w:r>
+      <w:r>
+        <w:t>kolumn som är varchar</w:t>
+      </w:r>
+      <w:r>
+        <w:t xml:space="preserve"> som är namnet på länderna</w:t>
+      </w:r>
+      <w:r>
+        <w:t>.</w:t>
+      </w:r>
+    </w:p>
+    <w:p>
+      <w:r>
+        <w:rPr>
+          <w:b/>
+          <w:bCs/>
+        </w:rPr>
+        <w:t xml:space="preserve">Car_brands </w:t>
+      </w:r>
+      <w:r>
+        <w:t xml:space="preserve">tabellen består av en PK – </w:t>
+      </w:r>
+      <w:r>
+        <w:rPr>
+          <w:i/>
+          <w:iCs/>
+        </w:rPr>
+        <w:t xml:space="preserve">CarBrandId </w:t>
+      </w:r>
+      <w:r>
+        <w:t>som är Integer</w:t>
+      </w:r>
+      <w:r>
+        <w:t xml:space="preserve"> och blir idt</w:t>
+      </w:r>
+      <w:r>
+        <w:t xml:space="preserve">, en FK – </w:t>
+      </w:r>
+      <w:r>
+        <w:rPr>
+          <w:i/>
+          <w:iCs/>
+        </w:rPr>
+        <w:t xml:space="preserve">CountryId </w:t>
+      </w:r>
+      <w:r>
+        <w:t xml:space="preserve">som är Integer och en </w:t>
+      </w:r>
+      <w:r>
+        <w:rPr>
+          <w:i/>
+          <w:iCs/>
+        </w:rPr>
+        <w:t xml:space="preserve">Name </w:t>
+      </w:r>
+      <w:r>
+        <w:t>kolumn som är varchar</w:t>
+      </w:r>
+      <w:r>
+        <w:t xml:space="preserve"> och som är namnet på bilmärkena</w:t>
+      </w:r>
+      <w:r>
+        <w:t>.</w:t>
+      </w:r>
+    </w:p>
+    <w:p>
+      <w:r>
+        <w:rPr>
+          <w:b/>
+          <w:bCs/>
+        </w:rPr>
+        <w:t xml:space="preserve">Year_model </w:t>
+      </w:r>
+      <w:r>
+        <w:t xml:space="preserve">tabellen består av en PK – </w:t>
+      </w:r>
+      <w:r>
+        <w:rPr>
+          <w:i/>
+          <w:iCs/>
+        </w:rPr>
+        <w:t xml:space="preserve">YearModelId </w:t>
+      </w:r>
+      <w:r>
+        <w:t xml:space="preserve">som är Integer och </w:t>
+      </w:r>
+      <w:r>
+        <w:t xml:space="preserve">blir idt, </w:t>
+      </w:r>
+      <w:r>
+        <w:t xml:space="preserve">en </w:t>
+      </w:r>
+      <w:r>
+        <w:rPr>
+          <w:i/>
+          <w:iCs/>
+        </w:rPr>
+        <w:t xml:space="preserve">YearModel </w:t>
+      </w:r>
+      <w:r>
+        <w:t>kolumn som är Integer</w:t>
+      </w:r>
+      <w:r>
+        <w:t xml:space="preserve"> och som är årsmodellerna</w:t>
+      </w:r>
+      <w:r>
+        <w:t>.</w:t>
+      </w:r>
+    </w:p>
+    <w:p>
+      <w:r>
+        <w:rPr>
+          <w:b/>
+          <w:bCs/>
+        </w:rPr>
+        <w:t xml:space="preserve">Car_models </w:t>
+      </w:r>
+      <w:r>
+        <w:t xml:space="preserve">tabellen består av en PK – </w:t>
+      </w:r>
+      <w:r>
+        <w:rPr>
+          <w:i/>
+          <w:iCs/>
+        </w:rPr>
+        <w:t xml:space="preserve">CarModelId </w:t>
+      </w:r>
+      <w:r>
+        <w:t xml:space="preserve">som är en Integer och som blir idt, en FK – </w:t>
+      </w:r>
+      <w:r>
+        <w:rPr>
+          <w:i/>
+          <w:iCs/>
+        </w:rPr>
+        <w:t xml:space="preserve">CarBrandId </w:t>
+      </w:r>
+      <w:r>
+        <w:t xml:space="preserve">som är en Integer, en till FK – </w:t>
+      </w:r>
+      <w:r>
+        <w:rPr>
+          <w:i/>
+          <w:iCs/>
+        </w:rPr>
+        <w:t xml:space="preserve">YearModelId </w:t>
+      </w:r>
+      <w:r>
+        <w:t xml:space="preserve">som är en Integer, en </w:t>
+      </w:r>
+      <w:r>
+        <w:rPr>
+          <w:i/>
+          <w:iCs/>
+        </w:rPr>
+        <w:t xml:space="preserve">Name </w:t>
+      </w:r>
+      <w:r>
+        <w:t xml:space="preserve">kolumn som är varchar och som är namnet på bilmodellerna, en </w:t>
+      </w:r>
+      <w:r>
+        <w:rPr>
+          <w:i/>
+          <w:iCs/>
+        </w:rPr>
+        <w:t xml:space="preserve">EngineSize </w:t>
+      </w:r>
+      <w:r>
+        <w:t xml:space="preserve">kolumn som är Integer och som är de olika motorstorlekarna, en </w:t>
+      </w:r>
+      <w:r>
+        <w:rPr>
+          <w:i/>
+          <w:iCs/>
+        </w:rPr>
+        <w:t xml:space="preserve">Fuel </w:t>
+      </w:r>
+      <w:r>
+        <w:t xml:space="preserve">kolumn som är Varchar och som är de olika </w:t>
+      </w:r>
+      <w:r>
+        <w:t>drivmedlen</w:t>
+      </w:r>
+      <w:r>
+        <w:t xml:space="preserve">, en </w:t>
+      </w:r>
+      <w:r>
+        <w:rPr>
+          <w:i/>
+          <w:iCs/>
+        </w:rPr>
+        <w:t xml:space="preserve">Consumption </w:t>
+      </w:r>
+      <w:r>
+        <w:t>kolumn som är Integer och som är de olika förbrukningarna.</w:t>
+      </w:r>
+      <w:r>
+        <w:rPr>
+          <w:color w:val="000000"/>
+          <w:sz w:val="27"/>
+          <w:szCs w:val="27"/>
+        </w:rPr>
         <w:br/>
       </w:r>
     </w:p>
     <w:p>
-      <w:r>
-        <w:t xml:space="preserve">Det kommer inte att vara några som ”fysiska” bilder i programmet, utan det kommer vara rutor som dyker upp </w:t>
-      </w:r>
-      <w:r>
-        <w:t xml:space="preserve">och en ruta som </w:t>
-      </w:r>
-      <w:proofErr w:type="spellStart"/>
-      <w:r>
-        <w:t>displayar</w:t>
-      </w:r>
-      <w:proofErr w:type="spellEnd"/>
-      <w:r>
-        <w:t xml:space="preserve"> allt. Så ett fönster </w:t>
-      </w:r>
-      <w:r>
-        <w:t xml:space="preserve">ska visa all information, sen ska det finnas knappar för att lägga till länder, bilmärken och bilmodeller. </w:t>
-      </w:r>
-      <w:r>
-        <w:t>Det ska komma upp ett varsitt fönster för vad man ska lägga till</w:t>
-      </w:r>
-      <w:r>
-        <w:t>.</w:t>
+      <w:pPr>
+        <w:pStyle w:val="Rubrik2"/>
+      </w:pPr>
+      <w:bookmarkStart w:id="16" w:name="_Toc124929777"/>
+      <w:r>
+        <w:t>DATABAS</w:t>
+      </w:r>
+      <w:bookmarkEnd w:id="16"/>
+    </w:p>
+    <w:p>
+      <w:r>
+        <w:t xml:space="preserve">Jag kommer att använda mig av databasen </w:t>
+      </w:r>
+      <w:r>
+        <w:t>Access för att lagra och ta ut informationen.</w:t>
+      </w:r>
+    </w:p>
+    <w:p>
+      <w:pPr>
+        <w:pStyle w:val="Rubrik1"/>
+      </w:pPr>
+      <w:bookmarkStart w:id="17" w:name="_Toc124929778"/>
+      <w:r>
+        <w:lastRenderedPageBreak/>
+        <w:t>Säkerhet</w:t>
+      </w:r>
+      <w:bookmarkEnd w:id="17"/>
+    </w:p>
+    <w:p>
+      <w:pPr>
+        <w:pStyle w:val="Rubrik2"/>
+      </w:pPr>
+      <w:bookmarkStart w:id="18" w:name="_Toc124929779"/>
+      <w:r>
+        <w:t>KODREDUNDANS</w:t>
+      </w:r>
+      <w:bookmarkEnd w:id="18"/>
+    </w:p>
+    <w:p>
+      <w:r>
+        <w:t>Jag kommer a</w:t>
+      </w:r>
+      <w:r>
+        <w:t>tt pusha min kod till mi</w:t>
+      </w:r>
+      <w:r>
+        <w:t>tt</w:t>
+      </w:r>
+      <w:r>
+        <w:t xml:space="preserve"> github repository</w:t>
+      </w:r>
+      <w:r>
+        <w:t>, där jag kommer att pusha koden efter varje gång jag har arbetat klart för dagen.</w:t>
+      </w:r>
+      <w:r>
+        <w:t xml:space="preserve"> Jag kommer även att ladda upp kopior på min Onedrive.</w:t>
+      </w:r>
+      <w:r>
+        <w:br/>
+      </w:r>
+    </w:p>
+    <w:p>
+      <w:pPr>
+        <w:pStyle w:val="Rubrik2"/>
+      </w:pPr>
+      <w:bookmarkStart w:id="19" w:name="_Toc124929780"/>
+      <w:r>
+        <w:t>SEKRETESS</w:t>
+      </w:r>
+      <w:bookmarkEnd w:id="19"/>
+    </w:p>
+    <w:p>
+      <w:r>
+        <w:t>Jag har säkerställning genom att låsa min dator när jag lämnar den så bara jag kommer in</w:t>
+      </w:r>
+      <w:r>
+        <w:t xml:space="preserve"> på den</w:t>
+      </w:r>
+      <w:r>
+        <w:t>, pusha</w:t>
+      </w:r>
+      <w:r>
+        <w:t xml:space="preserve"> min kod till min github som jag har min inloggning till</w:t>
+      </w:r>
+      <w:r>
+        <w:t xml:space="preserve"> och ladda upp det på min Onedrive som bara jag har inloggning till.</w:t>
       </w:r>
     </w:p>
     <w:p>
@@ -878,464 +3357,6 @@
           <w:lang w:val="sv-FI"/>
         </w:rPr>
       </w:pPr>
-      <w:r>
-        <w:rPr>
-          <w:color w:val="000000"/>
-          <w:sz w:val="27"/>
-          <w:szCs w:val="27"/>
-          <w:lang w:val="sv-FI"/>
-        </w:rPr>
-        <w:t>Hur ska de olika skärmbilderna i programmet se ut?</w:t>
-      </w:r>
-      <w:r>
-        <w:rPr>
-          <w:color w:val="000000"/>
-          <w:sz w:val="27"/>
-          <w:szCs w:val="27"/>
-          <w:lang w:val="sv-FI"/>
-        </w:rPr>
-        <w:br/>
-      </w:r>
-    </w:p>
-    <w:p>
-      <w:pPr>
-        <w:pStyle w:val="Rubrik2"/>
-      </w:pPr>
-      <w:r>
-        <w:t>NAVIGERING</w:t>
-      </w:r>
-      <w:r>
-        <w:br/>
-      </w:r>
-    </w:p>
-    <w:p>
-      <w:r>
-        <w:t xml:space="preserve">Navigeringen sker genom knappar eller ”plustecken” beroende på om man vill se mera information om </w:t>
-      </w:r>
-      <w:r>
-        <w:t xml:space="preserve">en bilmodell eller knappar om man vill lägga till något i listan. </w:t>
-      </w:r>
-    </w:p>
-    <w:p>
-      <w:pPr>
-        <w:pStyle w:val="Normalwebb"/>
-        <w:rPr>
-          <w:color w:val="000000"/>
-          <w:sz w:val="27"/>
-          <w:szCs w:val="27"/>
-          <w:lang w:val="sv-FI"/>
-        </w:rPr>
-      </w:pPr>
-      <w:r>
-        <w:rPr>
-          <w:color w:val="000000"/>
-          <w:sz w:val="27"/>
-          <w:szCs w:val="27"/>
-          <w:lang w:val="sv-FI"/>
-        </w:rPr>
-        <w:t>Hur navigerar man mellan de olika bilderna i programmet?</w:t>
-      </w:r>
-      <w:r>
-        <w:rPr>
-          <w:color w:val="000000"/>
-          <w:sz w:val="27"/>
-          <w:szCs w:val="27"/>
-          <w:lang w:val="sv-FI"/>
-        </w:rPr>
-        <w:br/>
-      </w:r>
-    </w:p>
-    <w:p>
-      <w:pPr>
-        <w:pStyle w:val="Rubrik2"/>
-      </w:pPr>
-      <w:r>
-        <w:t>FUNKTIONER</w:t>
-      </w:r>
-      <w:r>
-        <w:br/>
-      </w:r>
-    </w:p>
-    <w:p>
-      <w:r>
-        <w:t>När man startar upp programmet så dyker det upp en lista och ett displayblock som visar alla länder, bilmärken inom län</w:t>
-      </w:r>
-      <w:r>
-        <w:t xml:space="preserve">derna och bilmodellerna inom bilmärkena. Sen finns det </w:t>
-      </w:r>
-      <w:r>
-        <w:t>fyra knappar som man kan lägga till ett land, eller ett bilmärke eller en bilmodell och även om man ska ändra på ett land.</w:t>
-      </w:r>
-    </w:p>
-    <w:p>
-      <w:pPr>
-        <w:pStyle w:val="Normalwebb"/>
-        <w:rPr>
-          <w:color w:val="000000"/>
-          <w:sz w:val="27"/>
-          <w:szCs w:val="27"/>
-          <w:lang w:val="sv-FI"/>
-        </w:rPr>
-      </w:pPr>
-      <w:r>
-        <w:rPr>
-          <w:color w:val="000000"/>
-          <w:sz w:val="27"/>
-          <w:szCs w:val="27"/>
-          <w:lang w:val="sv-FI"/>
-        </w:rPr>
-        <w:t>Vilka funktioner finns i programmet?</w:t>
-      </w:r>
-    </w:p>
-    <w:p>
-      <w:pPr>
-        <w:pStyle w:val="Normalwebb"/>
-        <w:rPr>
-          <w:color w:val="000000"/>
-          <w:sz w:val="27"/>
-          <w:szCs w:val="27"/>
-          <w:lang w:val="sv-FI"/>
-        </w:rPr>
-      </w:pPr>
-    </w:p>
-    <w:p>
-      <w:pPr>
-        <w:pStyle w:val="Rubrik1"/>
-      </w:pPr>
-      <w:r>
-        <w:t>Information</w:t>
-      </w:r>
-      <w:r>
-        <w:br/>
-      </w:r>
-    </w:p>
-    <w:p>
-      <w:r>
-        <w:t xml:space="preserve">Programmet hanterar </w:t>
-      </w:r>
-      <w:r>
-        <w:t xml:space="preserve">olika datatyper </w:t>
-      </w:r>
-      <w:r>
-        <w:t xml:space="preserve">(text) och olika </w:t>
-      </w:r>
-      <w:proofErr w:type="spellStart"/>
-      <w:r>
-        <w:t>värdeområden</w:t>
-      </w:r>
-      <w:proofErr w:type="spellEnd"/>
-      <w:r>
-        <w:t xml:space="preserve"> som kopplar ihop databasen</w:t>
-      </w:r>
-      <w:r>
-        <w:t xml:space="preserve"> med tabellerna så det kan </w:t>
-      </w:r>
-      <w:proofErr w:type="spellStart"/>
-      <w:r>
-        <w:t>displayas</w:t>
-      </w:r>
-      <w:proofErr w:type="spellEnd"/>
-      <w:r>
-        <w:t xml:space="preserve"> ut.</w:t>
-      </w:r>
-    </w:p>
-    <w:p>
-      <w:pPr>
-        <w:pStyle w:val="Normalwebb"/>
-        <w:rPr>
-          <w:color w:val="000000"/>
-          <w:sz w:val="27"/>
-          <w:szCs w:val="27"/>
-          <w:lang w:val="sv-FI"/>
-        </w:rPr>
-      </w:pPr>
-      <w:r>
-        <w:rPr>
-          <w:color w:val="000000"/>
-          <w:sz w:val="27"/>
-          <w:szCs w:val="27"/>
-          <w:lang w:val="sv-FI"/>
-        </w:rPr>
-        <w:t xml:space="preserve">Vilken data (information) hanterar programmet? Datatyper, format, </w:t>
-      </w:r>
-      <w:proofErr w:type="spellStart"/>
-      <w:r>
-        <w:rPr>
-          <w:color w:val="000000"/>
-          <w:sz w:val="27"/>
-          <w:szCs w:val="27"/>
-          <w:lang w:val="sv-FI"/>
-        </w:rPr>
-        <w:t>värdeområden</w:t>
-      </w:r>
-      <w:proofErr w:type="spellEnd"/>
-      <w:r>
-        <w:rPr>
-          <w:color w:val="000000"/>
-          <w:sz w:val="27"/>
-          <w:szCs w:val="27"/>
-          <w:lang w:val="sv-FI"/>
-        </w:rPr>
-        <w:t>…</w:t>
-      </w:r>
-      <w:r>
-        <w:rPr>
-          <w:color w:val="000000"/>
-          <w:sz w:val="27"/>
-          <w:szCs w:val="27"/>
-          <w:lang w:val="sv-FI"/>
-        </w:rPr>
-        <w:br/>
-      </w:r>
-    </w:p>
-    <w:p>
-      <w:pPr>
-        <w:pStyle w:val="Rubrik2"/>
-      </w:pPr>
-      <w:r>
-        <w:t>DATAMODELL</w:t>
-      </w:r>
-      <w:r>
-        <w:br/>
-      </w:r>
-    </w:p>
-    <w:p>
-      <w:r>
-        <w:t>Datamodellen bes</w:t>
-      </w:r>
-      <w:r>
-        <w:t xml:space="preserve">tår av två tabeller som </w:t>
-      </w:r>
-    </w:p>
-    <w:p>
-      <w:pPr>
-        <w:pStyle w:val="Normalwebb"/>
-        <w:rPr>
-          <w:color w:val="000000"/>
-          <w:sz w:val="27"/>
-          <w:szCs w:val="27"/>
-          <w:lang w:val="sv-FI"/>
-        </w:rPr>
-      </w:pPr>
-      <w:r>
-        <w:rPr>
-          <w:color w:val="000000"/>
-          <w:sz w:val="27"/>
-          <w:szCs w:val="27"/>
-          <w:lang w:val="sv-FI"/>
-        </w:rPr>
-        <w:t>Hur ser datamodellen ut? Vilka relationer finns? Rita ett diagram</w:t>
-      </w:r>
-      <w:r>
-        <w:rPr>
-          <w:color w:val="000000"/>
-          <w:sz w:val="27"/>
-          <w:szCs w:val="27"/>
-          <w:lang w:val="sv-FI"/>
-        </w:rPr>
-        <w:br/>
-      </w:r>
-    </w:p>
-    <w:p>
-      <w:pPr>
-        <w:pStyle w:val="Rubrik2"/>
-      </w:pPr>
-      <w:r>
-        <w:lastRenderedPageBreak/>
-        <w:t>TABELLBESKRIVNINGAR</w:t>
-      </w:r>
-    </w:p>
-    <w:p>
-      <w:pPr>
-        <w:pStyle w:val="Normalwebb"/>
-        <w:rPr>
-          <w:color w:val="000000"/>
-          <w:sz w:val="27"/>
-          <w:szCs w:val="27"/>
-          <w:lang w:val="sv-FI"/>
-        </w:rPr>
-      </w:pPr>
-      <w:r>
-        <w:rPr>
-          <w:color w:val="000000"/>
-          <w:sz w:val="27"/>
-          <w:szCs w:val="27"/>
-          <w:lang w:val="sv-FI"/>
-        </w:rPr>
-        <w:t xml:space="preserve">Vilka tabeller har databasen, beskriv datatyper, områden, </w:t>
-      </w:r>
-      <w:proofErr w:type="gramStart"/>
-      <w:r>
-        <w:rPr>
-          <w:color w:val="000000"/>
-          <w:sz w:val="27"/>
-          <w:szCs w:val="27"/>
-          <w:lang w:val="sv-FI"/>
-        </w:rPr>
-        <w:t>standardvärden….</w:t>
-      </w:r>
-      <w:proofErr w:type="gramEnd"/>
-      <w:r>
-        <w:rPr>
-          <w:color w:val="000000"/>
-          <w:sz w:val="27"/>
-          <w:szCs w:val="27"/>
-          <w:lang w:val="sv-FI"/>
-        </w:rPr>
-        <w:br/>
-      </w:r>
-    </w:p>
-    <w:p>
-      <w:pPr>
-        <w:pStyle w:val="Rubrik2"/>
-      </w:pPr>
-      <w:r>
-        <w:t>DATABAS</w:t>
-      </w:r>
-    </w:p>
-    <w:p>
-      <w:pPr>
-        <w:pStyle w:val="Normalwebb"/>
-        <w:rPr>
-          <w:color w:val="000000"/>
-          <w:sz w:val="27"/>
-          <w:szCs w:val="27"/>
-          <w:lang w:val="sv-FI"/>
-        </w:rPr>
-      </w:pPr>
-      <w:r>
-        <w:rPr>
-          <w:color w:val="000000"/>
-          <w:sz w:val="27"/>
-          <w:szCs w:val="27"/>
-          <w:lang w:val="sv-FI"/>
-        </w:rPr>
-        <w:t>Vilken databas används för att lagra informationen?</w:t>
-      </w:r>
-      <w:r>
-        <w:rPr>
-          <w:color w:val="000000"/>
-          <w:sz w:val="27"/>
-          <w:szCs w:val="27"/>
-          <w:lang w:val="sv-FI"/>
-        </w:rPr>
-        <w:br/>
-      </w:r>
-    </w:p>
-    <w:p>
-      <w:pPr>
-        <w:pStyle w:val="Rubrik1"/>
-      </w:pPr>
-      <w:r>
-        <w:t>Säkerhet</w:t>
-      </w:r>
-    </w:p>
-    <w:p>
-      <w:pPr>
-        <w:pStyle w:val="Rubrik2"/>
-      </w:pPr>
-      <w:r>
-        <w:t>KODREDUNDANS</w:t>
-      </w:r>
-      <w:r>
-        <w:br/>
-      </w:r>
-    </w:p>
-    <w:p>
-      <w:r>
-        <w:t>Jag kommer a</w:t>
-      </w:r>
-      <w:r>
-        <w:t>tt pusha min kod till min github till ett repository</w:t>
-      </w:r>
-      <w:r>
-        <w:t>, där jag kommer att pusha koden efter varje gång jag har arbetat klart för dagen.</w:t>
-      </w:r>
-    </w:p>
-    <w:p>
-      <w:pPr>
-        <w:pStyle w:val="Normalwebb"/>
-        <w:rPr>
-          <w:color w:val="000000"/>
-          <w:sz w:val="27"/>
-          <w:szCs w:val="27"/>
-          <w:lang w:val="sv-FI"/>
-        </w:rPr>
-      </w:pPr>
-      <w:r>
-        <w:rPr>
-          <w:color w:val="000000"/>
-          <w:sz w:val="27"/>
-          <w:szCs w:val="27"/>
-          <w:lang w:val="sv-FI"/>
-        </w:rPr>
-        <w:t>Hur tänker ni säkerställa du/ni att ingen information går förlorad till exempel vid en hårddisk-</w:t>
-      </w:r>
-      <w:proofErr w:type="spellStart"/>
-      <w:r>
-        <w:rPr>
-          <w:color w:val="000000"/>
-          <w:sz w:val="27"/>
-          <w:szCs w:val="27"/>
-          <w:lang w:val="sv-FI"/>
-        </w:rPr>
-        <w:t>krash</w:t>
-      </w:r>
-      <w:proofErr w:type="spellEnd"/>
-      <w:r>
-        <w:rPr>
-          <w:color w:val="000000"/>
-          <w:sz w:val="27"/>
-          <w:szCs w:val="27"/>
-          <w:lang w:val="sv-FI"/>
-        </w:rPr>
-        <w:t>? Hur undviker du/ni att gamla versioner av filerna blandas med nya?</w:t>
-      </w:r>
-    </w:p>
-    <w:p>
-      <w:pPr>
-        <w:pStyle w:val="Rubrik2"/>
-      </w:pPr>
-      <w:r>
-        <w:t>SEKRETESS</w:t>
-      </w:r>
-      <w:r>
-        <w:br/>
-      </w:r>
-    </w:p>
-    <w:p>
-      <w:r>
-        <w:t>Jag har säkerställning genom att låsa min dator när jag lämnar den så bara jag kommer in</w:t>
-      </w:r>
-      <w:r>
-        <w:t xml:space="preserve"> på den</w:t>
-      </w:r>
-      <w:r>
-        <w:t>, pusha</w:t>
-      </w:r>
-      <w:r>
-        <w:t xml:space="preserve"> min kod till min github som jag har min inloggning till</w:t>
-      </w:r>
-    </w:p>
-    <w:p>
-      <w:pPr>
-        <w:pStyle w:val="Normalwebb"/>
-        <w:rPr>
-          <w:color w:val="000000"/>
-          <w:sz w:val="27"/>
-          <w:szCs w:val="27"/>
-          <w:lang w:val="sv-FI"/>
-        </w:rPr>
-      </w:pPr>
-      <w:r>
-        <w:rPr>
-          <w:color w:val="000000"/>
-          <w:sz w:val="27"/>
-          <w:szCs w:val="27"/>
-          <w:lang w:val="sv-FI"/>
-        </w:rPr>
-        <w:t>Hur planerar ni att säkerställa att ingen obehörig kommer åt programmet, enskilda funktioner, informationen och kodbasen?</w:t>
-      </w:r>
     </w:p>
     <w:sectPr>
       <w:pgSz w:w="11906" w:h="16838"/>
@@ -1345,6 +3366,56 @@
     </w:sectPr>
   </w:body>
 </w:document>
+</file>
+
+<file path=word/endnotes.xml><?xml version="1.0" encoding="utf-8"?>
+<w:endnotes xmlns:wpc="http://schemas.microsoft.com/office/word/2010/wordprocessingCanvas" xmlns:cx="http://schemas.microsoft.com/office/drawing/2014/chartex" xmlns:cx1="http://schemas.microsoft.com/office/drawing/2015/9/8/chartex" xmlns:cx2="http://schemas.microsoft.com/office/drawing/2015/10/21/chartex" xmlns:cx3="http://schemas.microsoft.com/office/drawing/2016/5/9/chartex" xmlns:cx4="http://schemas.microsoft.com/office/drawing/2016/5/10/chartex" xmlns:cx5="http://schemas.microsoft.com/office/drawing/2016/5/11/chartex" xmlns:cx6="http://schemas.microsoft.com/office/drawing/2016/5/12/chartex" xmlns:cx7="http://schemas.microsoft.com/office/drawing/2016/5/13/chartex" xmlns:cx8="http://schemas.microsoft.com/office/drawing/2016/5/14/chartex" xmlns:mc="http://schemas.openxmlformats.org/markup-compatibility/2006" xmlns:aink="http://schemas.microsoft.com/office/drawing/2016/ink" xmlns:am3d="http://schemas.microsoft.com/office/drawing/2017/model3d" xmlns:o="urn:schemas-microsoft-com:office:office" xmlns:oel="http://schemas.microsoft.com/office/2019/extlst" xmlns:r="http://schemas.openxmlformats.org/officeDocument/2006/relationships" xmlns:m="http://schemas.openxmlformats.org/officeDocument/2006/math" xmlns:v="urn:schemas-microsoft-com:vml" xmlns:wp14="http://schemas.microsoft.com/office/word/2010/wordprocessingDrawing" xmlns:wp="http://schemas.openxmlformats.org/drawingml/2006/wordprocessingDrawing" xmlns:w10="urn:schemas-microsoft-com:office:word" xmlns:w="http://schemas.openxmlformats.org/wordprocessingml/2006/main" xmlns:w14="http://schemas.microsoft.com/office/word/2010/wordml" xmlns:w15="http://schemas.microsoft.com/office/word/2012/wordml" xmlns:w16cex="http://schemas.microsoft.com/office/word/2018/wordml/cex" xmlns:w16cid="http://schemas.microsoft.com/office/word/2016/wordml/cid" xmlns:w16="http://schemas.microsoft.com/office/word/2018/wordml" xmlns:w16sdtdh="http://schemas.microsoft.com/office/word/2020/wordml/sdtdatahash" xmlns:w16se="http://schemas.microsoft.com/office/word/2015/wordml/symex" xmlns:wpg="http://schemas.microsoft.com/office/word/2010/wordprocessingGroup" xmlns:wpi="http://schemas.microsoft.com/office/word/2010/wordprocessingInk" xmlns:wne="http://schemas.microsoft.com/office/word/2006/wordml" xmlns:wps="http://schemas.microsoft.com/office/word/2010/wordprocessingShape" mc:Ignorable="w14 w15 w16se w16cid w16 w16cex w16sdtdh wp14">
+  <w:endnote w:type="separator" w:id="-1">
+    <w:p>
+      <w:pPr>
+        <w:spacing w:after="0" w:line="240" w:lineRule="auto"/>
+      </w:pPr>
+      <w:r>
+        <w:separator/>
+      </w:r>
+    </w:p>
+  </w:endnote>
+  <w:endnote w:type="continuationSeparator" w:id="0">
+    <w:p>
+      <w:pPr>
+        <w:spacing w:after="0" w:line="240" w:lineRule="auto"/>
+      </w:pPr>
+      <w:r>
+        <w:continuationSeparator/>
+      </w:r>
+    </w:p>
+  </w:endnote>
+</w:endnotes>
+</file>
+
+<file path=word/footnotes.xml><?xml version="1.0" encoding="utf-8"?>
+<w:footnotes xmlns:wpc="http://schemas.microsoft.com/office/word/2010/wordprocessingCanvas" xmlns:cx="http://schemas.microsoft.com/office/drawing/2014/chartex" xmlns:cx1="http://schemas.microsoft.com/office/drawing/2015/9/8/chartex" xmlns:cx2="http://schemas.microsoft.com/office/drawing/2015/10/21/chartex" xmlns:cx3="http://schemas.microsoft.com/office/drawing/2016/5/9/chartex" xmlns:cx4="http://schemas.microsoft.com/office/drawing/2016/5/10/chartex" xmlns:cx5="http://schemas.microsoft.com/office/drawing/2016/5/11/chartex" xmlns:cx6="http://schemas.microsoft.com/office/drawing/2016/5/12/chartex" xmlns:cx7="http://schemas.microsoft.com/office/drawing/2016/5/13/chartex" xmlns:cx8="http://schemas.microsoft.com/office/drawing/2016/5/14/chartex" xmlns:mc="http://schemas.openxmlformats.org/markup-compatibility/2006" xmlns:aink="http://schemas.microsoft.com/office/drawing/2016/ink" xmlns:am3d="http://schemas.microsoft.com/office/drawing/2017/model3d" xmlns:o="urn:schemas-microsoft-com:office:office" xmlns:oel="http://schemas.microsoft.com/office/2019/extlst" xmlns:r="http://schemas.openxmlformats.org/officeDocument/2006/relationships" xmlns:m="http://schemas.openxmlformats.org/officeDocument/2006/math" xmlns:v="urn:schemas-microsoft-com:vml" xmlns:wp14="http://schemas.microsoft.com/office/word/2010/wordprocessingDrawing" xmlns:wp="http://schemas.openxmlformats.org/drawingml/2006/wordprocessingDrawing" xmlns:w10="urn:schemas-microsoft-com:office:word" xmlns:w="http://schemas.openxmlformats.org/wordprocessingml/2006/main" xmlns:w14="http://schemas.microsoft.com/office/word/2010/wordml" xmlns:w15="http://schemas.microsoft.com/office/word/2012/wordml" xmlns:w16cex="http://schemas.microsoft.com/office/word/2018/wordml/cex" xmlns:w16cid="http://schemas.microsoft.com/office/word/2016/wordml/cid" xmlns:w16="http://schemas.microsoft.com/office/word/2018/wordml" xmlns:w16sdtdh="http://schemas.microsoft.com/office/word/2020/wordml/sdtdatahash" xmlns:w16se="http://schemas.microsoft.com/office/word/2015/wordml/symex" xmlns:wpg="http://schemas.microsoft.com/office/word/2010/wordprocessingGroup" xmlns:wpi="http://schemas.microsoft.com/office/word/2010/wordprocessingInk" xmlns:wne="http://schemas.microsoft.com/office/word/2006/wordml" xmlns:wps="http://schemas.microsoft.com/office/word/2010/wordprocessingShape" mc:Ignorable="w14 w15 w16se w16cid w16 w16cex w16sdtdh wp14">
+  <w:footnote w:type="separator" w:id="-1">
+    <w:p>
+      <w:pPr>
+        <w:spacing w:after="0" w:line="240" w:lineRule="auto"/>
+      </w:pPr>
+      <w:r>
+        <w:separator/>
+      </w:r>
+    </w:p>
+  </w:footnote>
+  <w:footnote w:type="continuationSeparator" w:id="0">
+    <w:p>
+      <w:pPr>
+        <w:spacing w:after="0" w:line="240" w:lineRule="auto"/>
+      </w:pPr>
+      <w:r>
+        <w:continuationSeparator/>
+      </w:r>
+    </w:p>
+  </w:footnote>
+</w:footnotes>
 </file>
 
 <file path=word/styles.xml><?xml version="1.0" encoding="utf-8"?>
@@ -1817,7 +3888,6 @@
   <w:style w:type="character" w:default="1" w:styleId="Standardstycketeckensnitt">
     <w:name w:val="Default Paragraph Font"/>
     <w:uiPriority w:val="1"/>
-    <w:semiHidden/>
     <w:unhideWhenUsed/>
   </w:style>
   <w:style w:type="table" w:default="1" w:styleId="Normaltabell">
@@ -1981,6 +4051,69 @@
       <w:color w:val="1F3763" w:themeColor="accent1" w:themeShade="7F"/>
       <w:sz w:val="24"/>
       <w:szCs w:val="24"/>
+      <w:lang w:val="sv-FI"/>
+    </w:rPr>
+  </w:style>
+  <w:style w:type="paragraph" w:styleId="Innehll2">
+    <w:name w:val="toc 2"/>
+    <w:basedOn w:val="Normal"/>
+    <w:next w:val="Normal"/>
+    <w:autoRedefine/>
+    <w:uiPriority w:val="39"/>
+    <w:unhideWhenUsed/>
+    <w:rsid w:val="00AD7E74"/>
+    <w:pPr>
+      <w:spacing w:after="100"/>
+      <w:ind w:left="220"/>
+    </w:pPr>
+  </w:style>
+  <w:style w:type="paragraph" w:styleId="Sidhuvud">
+    <w:name w:val="header"/>
+    <w:basedOn w:val="Normal"/>
+    <w:link w:val="SidhuvudChar"/>
+    <w:uiPriority w:val="99"/>
+    <w:unhideWhenUsed/>
+    <w:rsid w:val="00D82710"/>
+    <w:pPr>
+      <w:tabs>
+        <w:tab w:val="center" w:pos="4513"/>
+        <w:tab w:val="right" w:pos="9026"/>
+      </w:tabs>
+      <w:spacing w:after="0" w:line="240" w:lineRule="auto"/>
+    </w:pPr>
+  </w:style>
+  <w:style w:type="character" w:customStyle="1" w:styleId="SidhuvudChar">
+    <w:name w:val="Sidhuvud Char"/>
+    <w:basedOn w:val="Standardstycketeckensnitt"/>
+    <w:link w:val="Sidhuvud"/>
+    <w:uiPriority w:val="99"/>
+    <w:rsid w:val="00D82710"/>
+    <w:rPr>
+      <w:lang w:val="sv-FI"/>
+    </w:rPr>
+  </w:style>
+  <w:style w:type="paragraph" w:styleId="Sidfot">
+    <w:name w:val="footer"/>
+    <w:basedOn w:val="Normal"/>
+    <w:link w:val="SidfotChar"/>
+    <w:uiPriority w:val="99"/>
+    <w:unhideWhenUsed/>
+    <w:rsid w:val="00D82710"/>
+    <w:pPr>
+      <w:tabs>
+        <w:tab w:val="center" w:pos="4513"/>
+        <w:tab w:val="right" w:pos="9026"/>
+      </w:tabs>
+      <w:spacing w:after="0" w:line="240" w:lineRule="auto"/>
+    </w:pPr>
+  </w:style>
+  <w:style w:type="character" w:customStyle="1" w:styleId="SidfotChar">
+    <w:name w:val="Sidfot Char"/>
+    <w:basedOn w:val="Standardstycketeckensnitt"/>
+    <w:link w:val="Sidfot"/>
+    <w:uiPriority w:val="99"/>
+    <w:rsid w:val="00D82710"/>
+    <w:rPr>
       <w:lang w:val="sv-FI"/>
     </w:rPr>
   </w:style>
@@ -2280,4 +4413,16 @@
     </a:ext>
   </a:extLst>
 </a:theme>
+</file>
+
+<file path=customXml/item1.xml><?xml version="1.0" encoding="utf-8"?>
+<b:Sources xmlns:b="http://schemas.openxmlformats.org/officeDocument/2006/bibliography" xmlns="http://schemas.openxmlformats.org/officeDocument/2006/bibliography" SelectedStyle="\APASixthEditionOfficeOnline.xsl" StyleName="APA" Version="6"/>
+</file>
+
+<file path=customXml/itemProps1.xml><?xml version="1.0" encoding="utf-8"?>
+<ds:datastoreItem xmlns:ds="http://schemas.openxmlformats.org/officeDocument/2006/customXml" ds:itemID="{1130900F-80F9-4070-812F-21F0BD559602}">
+  <ds:schemaRefs>
+    <ds:schemaRef ds:uri="http://schemas.openxmlformats.org/officeDocument/2006/bibliography"/>
+  </ds:schemaRefs>
+</ds:datastoreItem>
 </file>
</xml_diff>

<commit_message>
Fixat testplan + trädvy
</commit_message>
<xml_diff>
--- a/Scheman-Dokument/Projektplan MINIPROJEKT Bilmärken.docx
+++ b/Scheman-Dokument/Projektplan MINIPROJEKT Bilmärken.docx
@@ -18,13 +18,26 @@
       </w:pPr>
       <w:r>
         <w:rPr>
+          <w:b/>
+          <w:bCs/>
           <w:noProof/>
+          <w:color w:val="000000"/>
+          <w:sz w:val="27"/>
+          <w:szCs w:val="27"/>
         </w:rPr>
         <w:drawing>
-          <wp:inline distT="0" distB="0" distL="0" distR="0" wp14:anchorId="002DA579" wp14:editId="2AA726FD">
-            <wp:extent cx="5731510" cy="2562860"/>
-            <wp:effectExtent l="0" t="0" r="2540" b="8890"/>
-            <wp:docPr id="15" name="Bildobjekt 15" descr="En bild som visar bord&#10;&#10;Automatiskt genererad beskrivning"/>
+          <wp:anchor distT="0" distB="0" distL="114300" distR="114300" simplePos="0" relativeHeight="251669504" behindDoc="0" locked="0" layoutInCell="1" allowOverlap="1" wp14:anchorId="3633F8FF" wp14:editId="179C8942">
+            <wp:simplePos x="0" y="0"/>
+            <wp:positionH relativeFrom="margin">
+              <wp:posOffset>0</wp:posOffset>
+            </wp:positionH>
+            <wp:positionV relativeFrom="paragraph">
+              <wp:posOffset>-1353</wp:posOffset>
+            </wp:positionV>
+            <wp:extent cx="5394960" cy="2562860"/>
+            <wp:effectExtent l="0" t="0" r="0" b="8890"/>
+            <wp:wrapTopAndBottom/>
+            <wp:docPr id="16" name="Bildobjekt 16" descr="En bild som visar bord&#10;&#10;Automatiskt genererad beskrivning"/>
             <wp:cNvGraphicFramePr>
               <a:graphicFrameLocks xmlns:a="http://schemas.openxmlformats.org/drawingml/2006/main" noChangeAspect="1"/>
             </wp:cNvGraphicFramePr>
@@ -32,7 +45,7 @@
               <a:graphicData uri="http://schemas.openxmlformats.org/drawingml/2006/picture">
                 <pic:pic xmlns:pic="http://schemas.openxmlformats.org/drawingml/2006/picture">
                   <pic:nvPicPr>
-                    <pic:cNvPr id="15" name="Bildobjekt 15" descr="En bild som visar bord&#10;&#10;Automatiskt genererad beskrivning"/>
+                    <pic:cNvPr id="16" name="Bildobjekt 16" descr="En bild som visar bord&#10;&#10;Automatiskt genererad beskrivning"/>
                     <pic:cNvPicPr/>
                   </pic:nvPicPr>
                   <pic:blipFill>
@@ -50,7 +63,7 @@
                   <pic:spPr>
                     <a:xfrm>
                       <a:off x="0" y="0"/>
-                      <a:ext cx="5731510" cy="2562860"/>
+                      <a:ext cx="5394960" cy="2562860"/>
                     </a:xfrm>
                     <a:prstGeom prst="rect">
                       <a:avLst/>
@@ -59,7 +72,10 @@
                 </pic:pic>
               </a:graphicData>
             </a:graphic>
-          </wp:inline>
+            <wp14:sizeRelH relativeFrom="margin">
+              <wp14:pctWidth>0</wp14:pctWidth>
+            </wp14:sizeRelH>
+          </wp:anchor>
         </w:drawing>
       </w:r>
     </w:p>
@@ -119,13 +135,8 @@
         <w:t>IT20</w:t>
       </w:r>
       <w:r>
-        <w:t xml:space="preserve"> </w:t>
-      </w:r>
-      <w:proofErr w:type="gramStart"/>
-      <w:r>
-        <w:t>|[</w:t>
-      </w:r>
-      <w:proofErr w:type="gramEnd"/>
+        <w:t xml:space="preserve"> |[</w:t>
+      </w:r>
       <w:r>
         <w:t>Börja</w:t>
       </w:r>
@@ -2321,7 +2332,7 @@
                     <pic:cNvPicPr/>
                   </pic:nvPicPr>
                   <pic:blipFill>
-                    <a:blip r:embed="rId11">
+                    <a:blip r:embed="rId8">
                       <a:extLst>
                         <a:ext uri="{28A0092B-C50C-407E-A947-70E740481C1C}">
                           <a14:useLocalDpi xmlns:a14="http://schemas.microsoft.com/office/drawing/2010/main" val="0"/>
@@ -2418,7 +2429,7 @@
                     <pic:cNvPicPr/>
                   </pic:nvPicPr>
                   <pic:blipFill>
-                    <a:blip r:embed="rId12">
+                    <a:blip r:embed="rId11">
                       <a:extLst>
                         <a:ext uri="{28A0092B-C50C-407E-A947-70E740481C1C}">
                           <a14:useLocalDpi xmlns:a14="http://schemas.microsoft.com/office/drawing/2010/main" val="0"/>
@@ -2528,7 +2539,7 @@
                     <pic:cNvPicPr/>
                   </pic:nvPicPr>
                   <pic:blipFill>
-                    <a:blip r:embed="rId13">
+                    <a:blip r:embed="rId12">
                       <a:extLst>
                         <a:ext uri="{28A0092B-C50C-407E-A947-70E740481C1C}">
                           <a14:useLocalDpi xmlns:a14="http://schemas.microsoft.com/office/drawing/2010/main" val="0"/>
@@ -2616,7 +2627,7 @@
                     <pic:cNvPicPr/>
                   </pic:nvPicPr>
                   <pic:blipFill>
-                    <a:blip r:embed="rId14">
+                    <a:blip r:embed="rId13">
                       <a:extLst>
                         <a:ext uri="{28A0092B-C50C-407E-A947-70E740481C1C}">
                           <a14:useLocalDpi xmlns:a14="http://schemas.microsoft.com/office/drawing/2010/main" val="0"/>
@@ -2739,7 +2750,7 @@
                     <pic:cNvPicPr/>
                   </pic:nvPicPr>
                   <pic:blipFill>
-                    <a:blip r:embed="rId15">
+                    <a:blip r:embed="rId14">
                       <a:extLst>
                         <a:ext uri="{28A0092B-C50C-407E-A947-70E740481C1C}">
                           <a14:useLocalDpi xmlns:a14="http://schemas.microsoft.com/office/drawing/2010/main" val="0"/>
@@ -2885,7 +2896,7 @@
                     <pic:cNvPicPr/>
                   </pic:nvPicPr>
                   <pic:blipFill>
-                    <a:blip r:embed="rId16">
+                    <a:blip r:embed="rId15">
                       <a:extLst>
                         <a:ext uri="{28A0092B-C50C-407E-A947-70E740481C1C}">
                           <a14:useLocalDpi xmlns:a14="http://schemas.microsoft.com/office/drawing/2010/main" val="0"/>
@@ -3079,7 +3090,7 @@
                     <pic:cNvPicPr/>
                   </pic:nvPicPr>
                   <pic:blipFill>
-                    <a:blip r:embed="rId17">
+                    <a:blip r:embed="rId16">
                       <a:extLst>
                         <a:ext uri="{28A0092B-C50C-407E-A947-70E740481C1C}">
                           <a14:useLocalDpi xmlns:a14="http://schemas.microsoft.com/office/drawing/2010/main" val="0"/>

</xml_diff>

<commit_message>
Skrivit klart Projektrapporten, fixat diagram och fixat några små saker i Visual Studio
</commit_message>
<xml_diff>
--- a/Scheman-Dokument/Projektplan MINIPROJEKT Bilmärken.docx
+++ b/Scheman-Dokument/Projektplan MINIPROJEKT Bilmärken.docx
@@ -138,10 +138,13 @@
         <w:t xml:space="preserve"> |[</w:t>
       </w:r>
       <w:r>
-        <w:t>Börja</w:t>
-      </w:r>
-      <w:r>
-        <w:t xml:space="preserve"> skriva: 16.1</w:t>
+        <w:t>18</w:t>
+      </w:r>
+      <w:r>
+        <w:t>.1</w:t>
+      </w:r>
+      <w:r>
+        <w:t>.2023</w:t>
       </w:r>
       <w:r>
         <w:t>]</w:t>
@@ -1868,23 +1871,7 @@
           <w:b/>
           <w:bCs/>
         </w:rPr>
-        <w:t xml:space="preserve">New Car </w:t>
-      </w:r>
-      <w:proofErr w:type="spellStart"/>
-      <w:r>
-        <w:rPr>
-          <w:b/>
-          <w:bCs/>
-        </w:rPr>
-        <w:t>Model</w:t>
-      </w:r>
-      <w:proofErr w:type="spellEnd"/>
-      <w:r>
-        <w:rPr>
-          <w:b/>
-          <w:bCs/>
-        </w:rPr>
-        <w:t xml:space="preserve">: </w:t>
+        <w:t xml:space="preserve">New Car Model: </w:t>
       </w:r>
       <w:r>
         <w:t>3h</w:t>
@@ -1903,23 +1890,7 @@
           <w:b/>
           <w:bCs/>
         </w:rPr>
-        <w:t>Change/</w:t>
-      </w:r>
-      <w:proofErr w:type="spellStart"/>
-      <w:r>
-        <w:rPr>
-          <w:b/>
-          <w:bCs/>
-        </w:rPr>
-        <w:t>Delete</w:t>
-      </w:r>
-      <w:proofErr w:type="spellEnd"/>
-      <w:r>
-        <w:rPr>
-          <w:b/>
-          <w:bCs/>
-        </w:rPr>
-        <w:t xml:space="preserve">: </w:t>
+        <w:t xml:space="preserve">Change/Delete: </w:t>
       </w:r>
       <w:r>
         <w:t>1h</w:t>
@@ -2019,6 +1990,18 @@
       <w:r>
         <w:t xml:space="preserve"> 4h</w:t>
       </w:r>
+    </w:p>
+    <w:p>
+      <w:r>
+        <w:rPr>
+          <w:b/>
+          <w:bCs/>
+        </w:rPr>
+        <w:t xml:space="preserve">Totalt: </w:t>
+      </w:r>
+      <w:r>
+        <w:t>30</w:t>
+      </w:r>
       <w:r>
         <w:rPr>
           <w:color w:val="000000"/>
@@ -2667,20 +2650,8 @@
           <w:sz w:val="27"/>
           <w:szCs w:val="27"/>
         </w:rPr>
-        <w:t xml:space="preserve">New Car </w:t>
-      </w:r>
-      <w:proofErr w:type="spellStart"/>
-      <w:r>
-        <w:rPr>
-          <w:b/>
-          <w:bCs/>
-          <w:color w:val="000000"/>
-          <w:sz w:val="27"/>
-          <w:szCs w:val="27"/>
-        </w:rPr>
-        <w:t>Model</w:t>
-      </w:r>
-      <w:proofErr w:type="spellEnd"/>
+        <w:t>New Car Model</w:t>
+      </w:r>
     </w:p>
     <w:p>
       <w:pPr>
@@ -2790,20 +2761,8 @@
           <w:sz w:val="27"/>
           <w:szCs w:val="27"/>
         </w:rPr>
-        <w:t>Change/</w:t>
-      </w:r>
-      <w:proofErr w:type="spellStart"/>
-      <w:r>
-        <w:rPr>
-          <w:b/>
-          <w:bCs/>
-          <w:color w:val="000000"/>
-          <w:sz w:val="27"/>
-          <w:szCs w:val="27"/>
-        </w:rPr>
-        <w:t>Delete</w:t>
-      </w:r>
-      <w:proofErr w:type="spellEnd"/>
+        <w:t>Change/Delete</w:t>
+      </w:r>
     </w:p>
     <w:p>
       <w:pPr>
@@ -4108,6 +4067,7 @@
   <w:style w:type="character" w:default="1" w:styleId="Standardstycketeckensnitt">
     <w:name w:val="Default Paragraph Font"/>
     <w:uiPriority w:val="1"/>
+    <w:semiHidden/>
     <w:unhideWhenUsed/>
   </w:style>
   <w:style w:type="table" w:default="1" w:styleId="Normaltabell">

</xml_diff>